<commit_message>
Implementacion de acciones de rendidmiento y analisis de recusos del sistema de la base de datos. Simulación de roles de usarios en base a la estructura del sistema aun por completar. Actulización de la información del informe fnal.
</commit_message>
<xml_diff>
--- a/Documents/Informe_Proyecto_BD_EPNprende_PostgreSQL (1).docx
+++ b/Documents/Informe_Proyecto_BD_EPNprende_PostgreSQL (1).docx
@@ -673,12 +673,6 @@
           <w:lang w:val="es-EC"/>
         </w:rPr>
         <w:br/>
-      </w:r>
-      <w:r>
-        <w:rPr>
-          <w:rFonts w:ascii="Roboto" w:hAnsi="Roboto"/>
-          <w:lang w:val="es-EC"/>
-        </w:rPr>
         <w:t>- Uso de restricciones NOT NULL, CHECK, DEFAULT, UNIQUE y claves foráneas con ON DELETE CASCADE/SET NULL según contexto.</w:t>
       </w:r>
     </w:p>
@@ -1646,14 +1640,6 @@
           <w:lang w:val="es-EC"/>
         </w:rPr>
         <w:br/>
-      </w:r>
-      <w:r>
-        <w:rPr>
-          <w:rFonts w:ascii="Roboto" w:hAnsi="Roboto"/>
-          <w:b/>
-          <w:bCs/>
-          <w:lang w:val="es-EC"/>
-        </w:rPr>
         <w:t>- Implementación de 3 funciones (cálculos de métricas, descuentos, estados de usuario).</w:t>
       </w:r>
     </w:p>
@@ -4689,7 +4675,7 @@
           </mc:Choice>
           <mc:Fallback>
             <w:pict>
-              <v:shapetype w14:anchorId="7EADB0DB" id="_x0000_t75" coordsize="21600,21600" o:spt="75" o:preferrelative="t" path="m@4@5l@4@11@9@11@9@5xe" filled="f" stroked="f">
+              <v:shapetype w14:anchorId="731F0549" id="_x0000_t75" coordsize="21600,21600" o:spt="75" o:preferrelative="t" path="m@4@5l@4@11@9@11@9@5xe" filled="f" stroked="f">
                 <v:stroke joinstyle="miter"/>
                 <v:formulas>
                   <v:f eqn="if lineDrawn pixelLineWidth 0"/>
@@ -4755,7 +4741,7 @@
           </mc:Choice>
           <mc:Fallback>
             <w:pict>
-              <v:shape w14:anchorId="43AF94F7" id="Entrada de lápiz 4" o:spid="_x0000_s1026" type="#_x0000_t75" style="position:absolute;margin-left:307.85pt;margin-top:9.05pt;width:1.45pt;height:233.95pt;z-index:251664384;visibility:visible;mso-wrap-style:square;mso-wrap-distance-left:9pt;mso-wrap-distance-top:0;mso-wrap-distance-right:9pt;mso-wrap-distance-bottom:0;mso-position-horizontal:absolute;mso-position-horizontal-relative:text;mso-position-vertical:absolute;mso-position-vertical-relative:text" o:gfxdata="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">
+              <v:shape w14:anchorId="4F3989F8" id="Entrada de lápiz 4" o:spid="_x0000_s1026" type="#_x0000_t75" style="position:absolute;margin-left:307.85pt;margin-top:9.05pt;width:1.45pt;height:233.95pt;z-index:251664384;visibility:visible;mso-wrap-style:square;mso-wrap-distance-left:9pt;mso-wrap-distance-top:0;mso-wrap-distance-right:9pt;mso-wrap-distance-bottom:0;mso-position-horizontal:absolute;mso-position-horizontal-relative:text;mso-position-vertical:absolute;mso-position-vertical-relative:text" o:gfxdata="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">
                 <v:imagedata r:id="rId24" o:title=""/>
               </v:shape>
             </w:pict>
@@ -4802,7 +4788,7 @@
           </mc:Choice>
           <mc:Fallback>
             <w:pict>
-              <v:shape w14:anchorId="5408DB8F" id="Entrada de lápiz 3" o:spid="_x0000_s1026" type="#_x0000_t75" style="position:absolute;margin-left:208.4pt;margin-top:6.55pt;width:1.45pt;height:232.65pt;z-index:251663360;visibility:visible;mso-wrap-style:square;mso-wrap-distance-left:9pt;mso-wrap-distance-top:0;mso-wrap-distance-right:9pt;mso-wrap-distance-bottom:0;mso-position-horizontal:absolute;mso-position-horizontal-relative:text;mso-position-vertical:absolute;mso-position-vertical-relative:text" o:gfxdata="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">
+              <v:shape w14:anchorId="5D1B519D" id="Entrada de lápiz 3" o:spid="_x0000_s1026" type="#_x0000_t75" style="position:absolute;margin-left:208.4pt;margin-top:6.55pt;width:1.45pt;height:232.65pt;z-index:251663360;visibility:visible;mso-wrap-style:square;mso-wrap-distance-left:9pt;mso-wrap-distance-top:0;mso-wrap-distance-right:9pt;mso-wrap-distance-bottom:0;mso-position-horizontal:absolute;mso-position-horizontal-relative:text;mso-position-vertical:absolute;mso-position-vertical-relative:text" o:gfxdata="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">
                 <v:imagedata r:id="rId26" o:title=""/>
               </v:shape>
             </w:pict>
@@ -4849,7 +4835,7 @@
           </mc:Choice>
           <mc:Fallback>
             <w:pict>
-              <v:shape w14:anchorId="3F8DF612" id="Entrada de lápiz 2" o:spid="_x0000_s1026" type="#_x0000_t75" style="position:absolute;margin-left:208.45pt;margin-top:5.8pt;width:101.15pt;height:1.45pt;z-index:251662336;visibility:visible;mso-wrap-style:square;mso-wrap-distance-left:9pt;mso-wrap-distance-top:0;mso-wrap-distance-right:9pt;mso-wrap-distance-bottom:0;mso-position-horizontal:absolute;mso-position-horizontal-relative:text;mso-position-vertical:absolute;mso-position-vertical-relative:text" o:gfxdata="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">
+              <v:shape w14:anchorId="391824EC" id="Entrada de lápiz 2" o:spid="_x0000_s1026" type="#_x0000_t75" style="position:absolute;margin-left:208.45pt;margin-top:5.8pt;width:101.15pt;height:1.45pt;z-index:251662336;visibility:visible;mso-wrap-style:square;mso-wrap-distance-left:9pt;mso-wrap-distance-top:0;mso-wrap-distance-right:9pt;mso-wrap-distance-bottom:0;mso-position-horizontal:absolute;mso-position-horizontal-relative:text;mso-position-vertical:absolute;mso-position-vertical-relative:text" o:gfxdata="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">
                 <v:imagedata r:id="rId28" o:title=""/>
               </v:shape>
             </w:pict>
@@ -6109,6 +6095,7 @@
       <w:r>
         <w:rPr>
           <w:rFonts w:ascii="Roboto" w:hAnsi="Roboto"/>
+          <w:noProof/>
           <w:lang w:val="es-EC"/>
         </w:rPr>
         <w:lastRenderedPageBreak/>
@@ -6208,15 +6195,6 @@
           <w:lang w:val="es-EC"/>
         </w:rPr>
         <w:br/>
-      </w:r>
-      <w:r>
-        <w:rPr>
-          <w:rFonts w:ascii="Roboto" w:hAnsi="Roboto"/>
-          <w:b/>
-          <w:bCs/>
-          <w:highlight w:val="yellow"/>
-          <w:lang w:val="es-EC"/>
-        </w:rPr>
         <w:t>- Evidencia de respaldo y restauración (en caliente y frío).</w:t>
       </w:r>
       <w:r>
@@ -6855,8 +6833,2658 @@
     </w:p>
     <w:p>
       <w:pPr>
+        <w:rPr>
+          <w:rFonts w:ascii="Roboto" w:hAnsi="Roboto"/>
+          <w:b/>
+          <w:bCs/>
+          <w:lang w:val="es-MX"/>
+        </w:rPr>
+      </w:pPr>
+      <w:r>
+        <w:rPr>
+          <w:rFonts w:ascii="Roboto" w:hAnsi="Roboto"/>
+          <w:b/>
+          <w:bCs/>
+          <w:lang w:val="es-MX"/>
+        </w:rPr>
+        <w:t>Monitoreo y Rendimiento</w:t>
+      </w:r>
+    </w:p>
+    <w:p>
+      <w:pPr>
+        <w:numPr>
+          <w:ilvl w:val="0"/>
+          <w:numId w:val="48"/>
+        </w:numPr>
+        <w:rPr>
+          <w:rFonts w:ascii="Roboto" w:hAnsi="Roboto"/>
+          <w:lang w:val="es-MX"/>
+        </w:rPr>
+      </w:pPr>
+      <w:r>
+        <w:rPr>
+          <w:rFonts w:ascii="Roboto" w:hAnsi="Roboto"/>
+          <w:lang w:val="es-MX"/>
+        </w:rPr>
+        <w:t>Consulta de tamaño de tablas, índices, uso de disco.</w:t>
+      </w:r>
+    </w:p>
+    <w:p>
+      <w:pPr>
+        <w:ind w:left="360"/>
+        <w:jc w:val="center"/>
+        <w:rPr>
+          <w:rFonts w:ascii="Roboto" w:hAnsi="Roboto"/>
+          <w:lang w:val="es-MX"/>
+        </w:rPr>
+      </w:pPr>
+      <w:r>
+        <w:rPr>
+          <w:rFonts w:ascii="Roboto" w:hAnsi="Roboto"/>
+          <w:lang w:val="es-MX"/>
+        </w:rPr>
+        <w:drawing>
+          <wp:inline distT="0" distB="0" distL="0" distR="0" wp14:anchorId="4AEDAE11" wp14:editId="49CB3A60">
+            <wp:extent cx="4897544" cy="3131820"/>
+            <wp:effectExtent l="0" t="0" r="0" b="0"/>
+            <wp:docPr id="466181420" name="Imagen 1" descr="Interfaz de usuario gráfica, Texto, Aplicación&#10;&#10;El contenido generado por IA puede ser incorrecto."/>
+            <wp:cNvGraphicFramePr>
+              <a:graphicFrameLocks xmlns:a="http://schemas.openxmlformats.org/drawingml/2006/main" noChangeAspect="1"/>
+            </wp:cNvGraphicFramePr>
+            <a:graphic xmlns:a="http://schemas.openxmlformats.org/drawingml/2006/main">
+              <a:graphicData uri="http://schemas.openxmlformats.org/drawingml/2006/picture">
+                <pic:pic xmlns:pic="http://schemas.openxmlformats.org/drawingml/2006/picture">
+                  <pic:nvPicPr>
+                    <pic:cNvPr id="466181420" name="Imagen 1" descr="Interfaz de usuario gráfica, Texto, Aplicación&#10;&#10;El contenido generado por IA puede ser incorrecto."/>
+                    <pic:cNvPicPr/>
+                  </pic:nvPicPr>
+                  <pic:blipFill>
+                    <a:blip r:embed="rId35"/>
+                    <a:stretch>
+                      <a:fillRect/>
+                    </a:stretch>
+                  </pic:blipFill>
+                  <pic:spPr>
+                    <a:xfrm>
+                      <a:off x="0" y="0"/>
+                      <a:ext cx="4909645" cy="3139558"/>
+                    </a:xfrm>
+                    <a:prstGeom prst="rect">
+                      <a:avLst/>
+                    </a:prstGeom>
+                  </pic:spPr>
+                </pic:pic>
+              </a:graphicData>
+            </a:graphic>
+          </wp:inline>
+        </w:drawing>
+      </w:r>
+    </w:p>
+    <w:p>
+      <w:pPr>
+        <w:ind w:left="432"/>
+        <w:rPr>
+          <w:rFonts w:ascii="Roboto" w:hAnsi="Roboto"/>
+          <w:lang w:val="es-EC"/>
+        </w:rPr>
+      </w:pPr>
+      <w:r>
+        <w:rPr>
+          <w:rFonts w:ascii="Roboto" w:hAnsi="Roboto"/>
+          <w:b/>
+          <w:bCs/>
+          <w:lang w:val="es-EC"/>
+        </w:rPr>
+        <w:lastRenderedPageBreak/>
+        <w:t>¿Qué hace esta consulta?</w:t>
+      </w:r>
+    </w:p>
+    <w:p>
+      <w:pPr>
+        <w:ind w:left="720"/>
+        <w:rPr>
+          <w:rFonts w:ascii="Roboto" w:hAnsi="Roboto"/>
+          <w:lang w:val="es-EC"/>
+        </w:rPr>
+      </w:pPr>
+      <w:r>
+        <w:rPr>
+          <w:rFonts w:ascii="Roboto" w:hAnsi="Roboto"/>
+          <w:b/>
+          <w:bCs/>
+          <w:lang w:val="es-EC"/>
+        </w:rPr>
+        <w:t>Propósito</w:t>
+      </w:r>
+      <w:r>
+        <w:rPr>
+          <w:rFonts w:ascii="Roboto" w:hAnsi="Roboto"/>
+          <w:lang w:val="es-EC"/>
+        </w:rPr>
+        <w:t>:</w:t>
+      </w:r>
+      <w:r>
+        <w:rPr>
+          <w:rFonts w:ascii="Roboto" w:hAnsi="Roboto"/>
+          <w:lang w:val="es-EC"/>
+        </w:rPr>
+        <w:br/>
+        <w:t>Lista todas las tablas del esquema operaciones junto con su tamaño en formato legible (KB, MB, GB).</w:t>
+      </w:r>
+    </w:p>
+    <w:p>
+      <w:pPr>
+        <w:ind w:left="720"/>
+        <w:rPr>
+          <w:rFonts w:ascii="Roboto" w:hAnsi="Roboto"/>
+          <w:lang w:val="es-EC"/>
+        </w:rPr>
+      </w:pPr>
+      <w:r>
+        <w:rPr>
+          <w:rFonts w:ascii="Roboto" w:hAnsi="Roboto"/>
+          <w:b/>
+          <w:bCs/>
+          <w:lang w:val="es-EC"/>
+        </w:rPr>
+        <w:t>Funciones clave</w:t>
+      </w:r>
+      <w:r>
+        <w:rPr>
+          <w:rFonts w:ascii="Roboto" w:hAnsi="Roboto"/>
+          <w:lang w:val="es-EC"/>
+        </w:rPr>
+        <w:t>:</w:t>
+      </w:r>
+    </w:p>
+    <w:p>
+      <w:pPr>
+        <w:numPr>
+          <w:ilvl w:val="1"/>
+          <w:numId w:val="49"/>
+        </w:numPr>
+        <w:rPr>
+          <w:rFonts w:ascii="Roboto" w:hAnsi="Roboto"/>
+          <w:lang w:val="es-EC"/>
+        </w:rPr>
+      </w:pPr>
+      <w:proofErr w:type="spellStart"/>
+      <w:r>
+        <w:rPr>
+          <w:rFonts w:ascii="Roboto" w:hAnsi="Roboto"/>
+          <w:lang w:val="es-EC"/>
+        </w:rPr>
+        <w:t>pg_total_relation_</w:t>
+      </w:r>
+      <w:proofErr w:type="gramStart"/>
+      <w:r>
+        <w:rPr>
+          <w:rFonts w:ascii="Roboto" w:hAnsi="Roboto"/>
+          <w:lang w:val="es-EC"/>
+        </w:rPr>
+        <w:t>size</w:t>
+      </w:r>
+      <w:proofErr w:type="spellEnd"/>
+      <w:r>
+        <w:rPr>
+          <w:rFonts w:ascii="Roboto" w:hAnsi="Roboto"/>
+          <w:lang w:val="es-EC"/>
+        </w:rPr>
+        <w:t>(</w:t>
+      </w:r>
+      <w:proofErr w:type="gramEnd"/>
+      <w:r>
+        <w:rPr>
+          <w:rFonts w:ascii="Roboto" w:hAnsi="Roboto"/>
+          <w:lang w:val="es-EC"/>
+        </w:rPr>
+        <w:t>): Calcula el tamaño total de una tabla (incluyendo índices y TOAST).</w:t>
+      </w:r>
+    </w:p>
+    <w:p>
+      <w:pPr>
+        <w:numPr>
+          <w:ilvl w:val="1"/>
+          <w:numId w:val="49"/>
+        </w:numPr>
+        <w:rPr>
+          <w:rFonts w:ascii="Roboto" w:hAnsi="Roboto"/>
+          <w:lang w:val="es-EC"/>
+        </w:rPr>
+      </w:pPr>
+      <w:proofErr w:type="spellStart"/>
+      <w:r>
+        <w:rPr>
+          <w:rFonts w:ascii="Roboto" w:hAnsi="Roboto"/>
+          <w:lang w:val="es-EC"/>
+        </w:rPr>
+        <w:t>pg_size_</w:t>
+      </w:r>
+      <w:proofErr w:type="gramStart"/>
+      <w:r>
+        <w:rPr>
+          <w:rFonts w:ascii="Roboto" w:hAnsi="Roboto"/>
+          <w:lang w:val="es-EC"/>
+        </w:rPr>
+        <w:t>pretty</w:t>
+      </w:r>
+      <w:proofErr w:type="spellEnd"/>
+      <w:r>
+        <w:rPr>
+          <w:rFonts w:ascii="Roboto" w:hAnsi="Roboto"/>
+          <w:lang w:val="es-EC"/>
+        </w:rPr>
+        <w:t>(</w:t>
+      </w:r>
+      <w:proofErr w:type="gramEnd"/>
+      <w:r>
+        <w:rPr>
+          <w:rFonts w:ascii="Roboto" w:hAnsi="Roboto"/>
+          <w:lang w:val="es-EC"/>
+        </w:rPr>
+        <w:t>): Convierte el tamaño en bytes a formato humano (</w:t>
+      </w:r>
+      <w:proofErr w:type="spellStart"/>
+      <w:r>
+        <w:rPr>
+          <w:rFonts w:ascii="Roboto" w:hAnsi="Roboto"/>
+          <w:lang w:val="es-EC"/>
+        </w:rPr>
+        <w:t>ej</w:t>
+      </w:r>
+      <w:proofErr w:type="spellEnd"/>
+      <w:r>
+        <w:rPr>
+          <w:rFonts w:ascii="Roboto" w:hAnsi="Roboto"/>
+          <w:lang w:val="es-EC"/>
+        </w:rPr>
+        <w:t>: 125 MB).</w:t>
+      </w:r>
+    </w:p>
+    <w:p>
+      <w:pPr>
+        <w:numPr>
+          <w:ilvl w:val="1"/>
+          <w:numId w:val="49"/>
+        </w:numPr>
+        <w:rPr>
+          <w:rFonts w:ascii="Roboto" w:hAnsi="Roboto"/>
+          <w:lang w:val="es-EC"/>
+        </w:rPr>
+      </w:pPr>
+      <w:proofErr w:type="spellStart"/>
+      <w:r>
+        <w:rPr>
+          <w:rFonts w:ascii="Roboto" w:hAnsi="Roboto"/>
+          <w:lang w:val="es-EC"/>
+        </w:rPr>
+        <w:t>quote_</w:t>
+      </w:r>
+      <w:proofErr w:type="gramStart"/>
+      <w:r>
+        <w:rPr>
+          <w:rFonts w:ascii="Roboto" w:hAnsi="Roboto"/>
+          <w:lang w:val="es-EC"/>
+        </w:rPr>
+        <w:t>ident</w:t>
+      </w:r>
+      <w:proofErr w:type="spellEnd"/>
+      <w:r>
+        <w:rPr>
+          <w:rFonts w:ascii="Roboto" w:hAnsi="Roboto"/>
+          <w:lang w:val="es-EC"/>
+        </w:rPr>
+        <w:t>(</w:t>
+      </w:r>
+      <w:proofErr w:type="gramEnd"/>
+      <w:r>
+        <w:rPr>
+          <w:rFonts w:ascii="Roboto" w:hAnsi="Roboto"/>
+          <w:lang w:val="es-EC"/>
+        </w:rPr>
+        <w:t>): Previene inyección SQL al escapar nombres de tablas.</w:t>
+      </w:r>
+    </w:p>
+    <w:p>
+      <w:pPr>
+        <w:ind w:left="720"/>
+        <w:rPr>
+          <w:rFonts w:ascii="Roboto" w:hAnsi="Roboto"/>
+          <w:lang w:val="es-EC"/>
+        </w:rPr>
+      </w:pPr>
+      <w:r>
+        <w:rPr>
+          <w:rFonts w:ascii="Roboto" w:hAnsi="Roboto"/>
+          <w:b/>
+          <w:bCs/>
+          <w:lang w:val="es-EC"/>
+        </w:rPr>
+        <w:t>Filtro</w:t>
+      </w:r>
+      <w:r>
+        <w:rPr>
+          <w:rFonts w:ascii="Roboto" w:hAnsi="Roboto"/>
+          <w:lang w:val="es-EC"/>
+        </w:rPr>
+        <w:t>:</w:t>
+      </w:r>
+      <w:r>
+        <w:rPr>
+          <w:rFonts w:ascii="Roboto" w:hAnsi="Roboto"/>
+          <w:lang w:val="es-EC"/>
+        </w:rPr>
+        <w:br/>
+        <w:t xml:space="preserve">WHERE </w:t>
+      </w:r>
+      <w:proofErr w:type="spellStart"/>
+      <w:r>
+        <w:rPr>
+          <w:rFonts w:ascii="Roboto" w:hAnsi="Roboto"/>
+          <w:lang w:val="es-EC"/>
+        </w:rPr>
+        <w:t>table_schema</w:t>
+      </w:r>
+      <w:proofErr w:type="spellEnd"/>
+      <w:r>
+        <w:rPr>
+          <w:rFonts w:ascii="Roboto" w:hAnsi="Roboto"/>
+          <w:lang w:val="es-EC"/>
+        </w:rPr>
+        <w:t xml:space="preserve"> = 'operaciones' </w:t>
+      </w:r>
+      <w:r>
+        <w:rPr>
+          <w:rFonts w:ascii="Times New Roman" w:hAnsi="Times New Roman" w:cs="Times New Roman"/>
+          <w:lang w:val="es-EC"/>
+        </w:rPr>
+        <w:t>→</w:t>
+      </w:r>
+      <w:r>
+        <w:rPr>
+          <w:rFonts w:ascii="Roboto" w:hAnsi="Roboto"/>
+          <w:lang w:val="es-EC"/>
+        </w:rPr>
+        <w:t xml:space="preserve"> Solo tablas de este esquema.</w:t>
+      </w:r>
+    </w:p>
+    <w:p>
+      <w:pPr>
+        <w:ind w:left="720"/>
+        <w:rPr>
+          <w:rFonts w:ascii="Roboto" w:hAnsi="Roboto"/>
+          <w:lang w:val="es-EC"/>
+        </w:rPr>
+      </w:pPr>
+    </w:p>
+    <w:p>
+      <w:pPr>
+        <w:ind w:left="720"/>
+        <w:rPr>
+          <w:rFonts w:ascii="Roboto" w:hAnsi="Roboto"/>
+          <w:lang w:val="es-MX"/>
+        </w:rPr>
+      </w:pPr>
+    </w:p>
+    <w:p>
+      <w:pPr>
+        <w:numPr>
+          <w:ilvl w:val="0"/>
+          <w:numId w:val="48"/>
+        </w:numPr>
+        <w:rPr>
+          <w:rFonts w:ascii="Roboto" w:hAnsi="Roboto"/>
+          <w:lang w:val="es-MX"/>
+        </w:rPr>
+      </w:pPr>
+      <w:r>
+        <w:rPr>
+          <w:rFonts w:ascii="Roboto" w:hAnsi="Roboto"/>
+          <w:lang w:val="es-MX"/>
+        </w:rPr>
+        <w:t>Consulta del tamaño total de la base de datos.</w:t>
+      </w:r>
+    </w:p>
+    <w:p>
+      <w:pPr>
+        <w:ind w:left="720"/>
+        <w:rPr>
+          <w:rFonts w:ascii="Roboto" w:hAnsi="Roboto"/>
+          <w:lang w:val="es-MX"/>
+        </w:rPr>
+      </w:pPr>
+      <w:r>
+        <w:rPr>
+          <w:rFonts w:ascii="Roboto" w:hAnsi="Roboto"/>
+          <w:lang w:val="es-MX"/>
+        </w:rPr>
+        <w:t xml:space="preserve">Se muestra que el tamaño de la base de datos en el momento de la ejecución de la prueba es de </w:t>
+      </w:r>
+      <w:r>
+        <w:rPr>
+          <w:rFonts w:ascii="Roboto" w:hAnsi="Roboto"/>
+          <w:lang w:val="es-MX"/>
+        </w:rPr>
+        <w:t>8000 Kb.</w:t>
+      </w:r>
+      <w:r>
+        <w:rPr>
+          <w:rFonts w:ascii="Roboto" w:hAnsi="Roboto"/>
+          <w:lang w:val="es-MX"/>
+        </w:rPr>
+        <w:t xml:space="preserve"> </w:t>
+      </w:r>
+    </w:p>
+    <w:p>
+      <w:pPr>
+        <w:ind w:left="720"/>
+        <w:rPr>
+          <w:rFonts w:ascii="Roboto" w:hAnsi="Roboto"/>
+          <w:lang w:val="es-MX"/>
+        </w:rPr>
+      </w:pPr>
+      <w:r>
+        <w:rPr>
+          <w:rFonts w:ascii="Roboto" w:hAnsi="Roboto"/>
+          <w:lang w:val="es-MX"/>
+        </w:rPr>
+        <w:drawing>
+          <wp:inline distT="0" distB="0" distL="0" distR="0" wp14:anchorId="7BEDE7B2" wp14:editId="26E83120">
+            <wp:extent cx="5486400" cy="1588770"/>
+            <wp:effectExtent l="0" t="0" r="0" b="0"/>
+            <wp:docPr id="1525085627" name="Imagen 1" descr="Interfaz de usuario gráfica, Texto, Aplicación&#10;&#10;El contenido generado por IA puede ser incorrecto."/>
+            <wp:cNvGraphicFramePr>
+              <a:graphicFrameLocks xmlns:a="http://schemas.openxmlformats.org/drawingml/2006/main" noChangeAspect="1"/>
+            </wp:cNvGraphicFramePr>
+            <a:graphic xmlns:a="http://schemas.openxmlformats.org/drawingml/2006/main">
+              <a:graphicData uri="http://schemas.openxmlformats.org/drawingml/2006/picture">
+                <pic:pic xmlns:pic="http://schemas.openxmlformats.org/drawingml/2006/picture">
+                  <pic:nvPicPr>
+                    <pic:cNvPr id="1525085627" name="Imagen 1" descr="Interfaz de usuario gráfica, Texto, Aplicación&#10;&#10;El contenido generado por IA puede ser incorrecto."/>
+                    <pic:cNvPicPr/>
+                  </pic:nvPicPr>
+                  <pic:blipFill>
+                    <a:blip r:embed="rId36"/>
+                    <a:stretch>
+                      <a:fillRect/>
+                    </a:stretch>
+                  </pic:blipFill>
+                  <pic:spPr>
+                    <a:xfrm>
+                      <a:off x="0" y="0"/>
+                      <a:ext cx="5486400" cy="1588770"/>
+                    </a:xfrm>
+                    <a:prstGeom prst="rect">
+                      <a:avLst/>
+                    </a:prstGeom>
+                  </pic:spPr>
+                </pic:pic>
+              </a:graphicData>
+            </a:graphic>
+          </wp:inline>
+        </w:drawing>
+      </w:r>
+    </w:p>
+    <w:p>
+      <w:pPr>
+        <w:ind w:left="720"/>
+        <w:rPr>
+          <w:rFonts w:ascii="Roboto" w:hAnsi="Roboto"/>
+          <w:lang w:val="es-MX"/>
+        </w:rPr>
+      </w:pPr>
+    </w:p>
+    <w:p>
+      <w:pPr>
+        <w:numPr>
+          <w:ilvl w:val="0"/>
+          <w:numId w:val="48"/>
+        </w:numPr>
+        <w:rPr>
+          <w:rFonts w:ascii="Roboto" w:hAnsi="Roboto"/>
+          <w:lang w:val="es-MX"/>
+        </w:rPr>
+      </w:pPr>
+      <w:r>
+        <w:rPr>
+          <w:rFonts w:ascii="Roboto" w:hAnsi="Roboto"/>
+          <w:lang w:val="es-MX"/>
+        </w:rPr>
+        <w:t>Control de crecimiento de registros por semana.</w:t>
+      </w:r>
+    </w:p>
+    <w:p>
+      <w:pPr>
+        <w:ind w:left="360"/>
+        <w:rPr>
+          <w:rFonts w:ascii="Roboto" w:hAnsi="Roboto"/>
+          <w:lang w:val="es-EC"/>
+        </w:rPr>
+      </w:pPr>
+      <w:r>
+        <w:rPr>
+          <w:rFonts w:ascii="Roboto" w:hAnsi="Roboto"/>
+          <w:b/>
+          <w:bCs/>
+          <w:lang w:val="es-EC"/>
+        </w:rPr>
+        <w:t>Objetivo</w:t>
+      </w:r>
+      <w:r>
+        <w:rPr>
+          <w:rFonts w:ascii="Roboto" w:hAnsi="Roboto"/>
+          <w:lang w:val="es-EC"/>
+        </w:rPr>
+        <w:t>: Identificar tablas con crecimiento acelerado.</w:t>
+      </w:r>
+    </w:p>
+    <w:p>
+      <w:pPr>
+        <w:ind w:left="720"/>
+        <w:rPr>
+          <w:rFonts w:ascii="Roboto" w:hAnsi="Roboto"/>
+          <w:lang w:val="es-EC"/>
+        </w:rPr>
+      </w:pPr>
+      <w:r>
+        <w:rPr>
+          <w:rFonts w:ascii="Roboto" w:hAnsi="Roboto"/>
+          <w:b/>
+          <w:bCs/>
+          <w:lang w:val="es-EC"/>
+        </w:rPr>
+        <w:t>Implementación</w:t>
+      </w:r>
+      <w:r>
+        <w:rPr>
+          <w:rFonts w:ascii="Roboto" w:hAnsi="Roboto"/>
+          <w:lang w:val="es-EC"/>
+        </w:rPr>
+        <w:t>:</w:t>
+      </w:r>
+    </w:p>
+    <w:p>
+      <w:pPr>
+        <w:ind w:left="720"/>
+        <w:rPr>
+          <w:rFonts w:ascii="Roboto" w:hAnsi="Roboto"/>
+          <w:lang w:val="es-EC"/>
+        </w:rPr>
+      </w:pPr>
+      <w:r>
+        <w:rPr>
+          <w:rFonts w:ascii="Roboto" w:hAnsi="Roboto"/>
+          <w:b/>
+          <w:bCs/>
+          <w:lang w:val="es-EC"/>
+        </w:rPr>
+        <w:t>Crear tabla histórica</w:t>
+      </w:r>
+      <w:r>
+        <w:rPr>
+          <w:rFonts w:ascii="Roboto" w:hAnsi="Roboto"/>
+          <w:lang w:val="es-EC"/>
+        </w:rPr>
+        <w:t>:</w:t>
+      </w:r>
+      <w:r>
+        <w:rPr>
+          <w:rFonts w:ascii="Roboto" w:hAnsi="Roboto"/>
+          <w:lang w:val="es-EC"/>
+        </w:rPr>
+        <w:t xml:space="preserve"> </w:t>
+      </w:r>
+      <w:r>
+        <w:rPr>
+          <w:rFonts w:ascii="Roboto" w:hAnsi="Roboto"/>
+          <w:lang w:val="es-EC"/>
+        </w:rPr>
+        <w:tab/>
+        <w:t>T</w:t>
+      </w:r>
+      <w:r>
+        <w:rPr>
+          <w:rFonts w:ascii="Roboto" w:hAnsi="Roboto"/>
+          <w:lang w:val="es-EC"/>
+        </w:rPr>
+        <w:t xml:space="preserve">abla diseñada para </w:t>
+      </w:r>
+      <w:r>
+        <w:rPr>
+          <w:rFonts w:ascii="Roboto" w:hAnsi="Roboto"/>
+          <w:b/>
+          <w:bCs/>
+          <w:lang w:val="es-EC"/>
+        </w:rPr>
+        <w:t>almacenar versiones anteriores de los datos</w:t>
+      </w:r>
+      <w:r>
+        <w:rPr>
+          <w:rFonts w:ascii="Roboto" w:hAnsi="Roboto"/>
+          <w:lang w:val="es-EC"/>
+        </w:rPr>
+        <w:t xml:space="preserve"> de otra tabla principal, con el objetivo de mantener un </w:t>
+      </w:r>
+      <w:r>
+        <w:rPr>
+          <w:rFonts w:ascii="Roboto" w:hAnsi="Roboto"/>
+          <w:b/>
+          <w:bCs/>
+          <w:lang w:val="es-EC"/>
+        </w:rPr>
+        <w:t>registro completo de cambios a lo largo del tiempo</w:t>
+      </w:r>
+      <w:r>
+        <w:rPr>
+          <w:rFonts w:ascii="Roboto" w:hAnsi="Roboto"/>
+          <w:lang w:val="es-EC"/>
+        </w:rPr>
+        <w:t>.</w:t>
+      </w:r>
+    </w:p>
+    <w:p>
+      <w:pPr>
+        <w:ind w:left="720"/>
+        <w:rPr>
+          <w:rFonts w:ascii="Roboto" w:hAnsi="Roboto"/>
+          <w:lang w:val="es-EC"/>
+        </w:rPr>
+      </w:pPr>
+    </w:p>
+    <w:p>
+      <w:pPr>
+        <w:ind w:left="720"/>
+        <w:rPr>
+          <w:rFonts w:ascii="Roboto" w:hAnsi="Roboto"/>
+          <w:lang w:val="es-EC"/>
+        </w:rPr>
+      </w:pPr>
+    </w:p>
+    <w:p>
+      <w:pPr>
+        <w:rPr>
+          <w:rFonts w:ascii="Roboto" w:hAnsi="Roboto"/>
+          <w:b/>
+          <w:bCs/>
+          <w:lang w:val="es-MX"/>
+        </w:rPr>
+      </w:pPr>
+      <w:r>
+        <w:rPr>
+          <w:rFonts w:ascii="Roboto" w:hAnsi="Roboto"/>
+          <w:lang w:val="es-MX"/>
+        </w:rPr>
+        <w:lastRenderedPageBreak/>
+        <w:t xml:space="preserve">             </w:t>
+      </w:r>
+      <w:r>
+        <w:rPr>
+          <w:rFonts w:ascii="Roboto" w:hAnsi="Roboto"/>
+          <w:lang w:val="es-MX"/>
+        </w:rPr>
+        <w:t xml:space="preserve"> </w:t>
+      </w:r>
+      <w:r>
+        <w:rPr>
+          <w:rFonts w:ascii="Roboto" w:hAnsi="Roboto"/>
+          <w:b/>
+          <w:bCs/>
+          <w:lang w:val="es-MX"/>
+        </w:rPr>
+        <w:t xml:space="preserve">Programar tarea semanal con </w:t>
+      </w:r>
+      <w:proofErr w:type="spellStart"/>
+      <w:r>
+        <w:rPr>
+          <w:rFonts w:ascii="Roboto" w:hAnsi="Roboto"/>
+          <w:b/>
+          <w:bCs/>
+          <w:lang w:val="es-MX"/>
+        </w:rPr>
+        <w:t>pgAgent</w:t>
+      </w:r>
+      <w:proofErr w:type="spellEnd"/>
+      <w:r>
+        <w:rPr>
+          <w:rFonts w:ascii="Roboto" w:hAnsi="Roboto"/>
+          <w:b/>
+          <w:bCs/>
+          <w:lang w:val="es-MX"/>
+        </w:rPr>
+        <w:t xml:space="preserve"> en las tablas claves del sistema</w:t>
+      </w:r>
+      <w:r>
+        <w:rPr>
+          <w:rFonts w:ascii="Roboto" w:hAnsi="Roboto"/>
+          <w:b/>
+          <w:bCs/>
+          <w:lang w:val="es-MX"/>
+        </w:rPr>
+        <w:t>:</w:t>
+      </w:r>
+    </w:p>
+    <w:p>
+      <w:pPr>
+        <w:jc w:val="center"/>
+        <w:rPr>
+          <w:rFonts w:ascii="Roboto" w:hAnsi="Roboto"/>
+          <w:b/>
+          <w:bCs/>
+          <w:lang w:val="es-MX"/>
+        </w:rPr>
+      </w:pPr>
+      <w:r>
+        <w:rPr>
+          <w:rFonts w:ascii="Roboto" w:hAnsi="Roboto"/>
+          <w:b/>
+          <w:bCs/>
+          <w:lang w:val="es-MX"/>
+        </w:rPr>
+        <w:drawing>
+          <wp:inline distT="0" distB="0" distL="0" distR="0" wp14:anchorId="35352691" wp14:editId="643DE932">
+            <wp:extent cx="4312262" cy="1931035"/>
+            <wp:effectExtent l="0" t="0" r="0" b="0"/>
+            <wp:docPr id="812374826" name="Imagen 1"/>
+            <wp:cNvGraphicFramePr>
+              <a:graphicFrameLocks xmlns:a="http://schemas.openxmlformats.org/drawingml/2006/main" noChangeAspect="1"/>
+            </wp:cNvGraphicFramePr>
+            <a:graphic xmlns:a="http://schemas.openxmlformats.org/drawingml/2006/main">
+              <a:graphicData uri="http://schemas.openxmlformats.org/drawingml/2006/picture">
+                <pic:pic xmlns:pic="http://schemas.openxmlformats.org/drawingml/2006/picture">
+                  <pic:nvPicPr>
+                    <pic:cNvPr id="812374826" name=""/>
+                    <pic:cNvPicPr/>
+                  </pic:nvPicPr>
+                  <pic:blipFill>
+                    <a:blip r:embed="rId37"/>
+                    <a:stretch>
+                      <a:fillRect/>
+                    </a:stretch>
+                  </pic:blipFill>
+                  <pic:spPr>
+                    <a:xfrm>
+                      <a:off x="0" y="0"/>
+                      <a:ext cx="4315008" cy="1932265"/>
+                    </a:xfrm>
+                    <a:prstGeom prst="rect">
+                      <a:avLst/>
+                    </a:prstGeom>
+                  </pic:spPr>
+                </pic:pic>
+              </a:graphicData>
+            </a:graphic>
+          </wp:inline>
+        </w:drawing>
+      </w:r>
+    </w:p>
+    <w:p>
+      <w:pPr>
+        <w:rPr>
+          <w:rFonts w:ascii="Roboto" w:hAnsi="Roboto"/>
+          <w:b/>
+          <w:bCs/>
+          <w:lang w:val="es-EC"/>
+        </w:rPr>
+      </w:pPr>
+      <w:r>
+        <w:rPr>
+          <w:rFonts w:ascii="Roboto" w:hAnsi="Roboto"/>
+          <w:b/>
+          <w:bCs/>
+          <w:lang w:val="es-EC"/>
+        </w:rPr>
+        <w:t xml:space="preserve">             </w:t>
+      </w:r>
+      <w:r>
+        <w:rPr>
+          <w:rFonts w:ascii="Roboto" w:hAnsi="Roboto"/>
+          <w:b/>
+          <w:bCs/>
+          <w:lang w:val="es-EC"/>
+        </w:rPr>
+        <w:t>Visualizar tendencias</w:t>
+      </w:r>
+      <w:r>
+        <w:rPr>
+          <w:rFonts w:ascii="Roboto" w:hAnsi="Roboto"/>
+          <w:b/>
+          <w:bCs/>
+          <w:lang w:val="es-EC"/>
+        </w:rPr>
+        <w:t xml:space="preserve"> de crecimiento en las tablas </w:t>
+      </w:r>
+      <w:r>
+        <w:rPr>
+          <w:rFonts w:ascii="Roboto" w:hAnsi="Roboto"/>
+          <w:b/>
+          <w:bCs/>
+          <w:lang w:val="es-EC"/>
+        </w:rPr>
+        <w:t>a monitorear</w:t>
+      </w:r>
+      <w:r>
+        <w:rPr>
+          <w:rFonts w:ascii="Roboto" w:hAnsi="Roboto"/>
+          <w:b/>
+          <w:bCs/>
+          <w:lang w:val="es-EC"/>
+        </w:rPr>
+        <w:t>:</w:t>
+      </w:r>
+    </w:p>
+    <w:p>
+      <w:pPr>
+        <w:jc w:val="center"/>
+        <w:rPr>
+          <w:rFonts w:ascii="Roboto" w:hAnsi="Roboto"/>
+          <w:b/>
+          <w:bCs/>
+          <w:lang w:val="es-EC"/>
+        </w:rPr>
+      </w:pPr>
+      <w:r>
+        <w:rPr>
+          <w:rFonts w:ascii="Roboto" w:hAnsi="Roboto"/>
+          <w:b/>
+          <w:bCs/>
+          <w:lang w:val="es-EC"/>
+        </w:rPr>
+        <w:drawing>
+          <wp:inline distT="0" distB="0" distL="0" distR="0" wp14:anchorId="4AEED3A4" wp14:editId="246BC28F">
+            <wp:extent cx="3552298" cy="3361021"/>
+            <wp:effectExtent l="0" t="0" r="0" b="0"/>
+            <wp:docPr id="1447396635" name="Imagen 1" descr="Tabla&#10;&#10;El contenido generado por IA puede ser incorrecto."/>
+            <wp:cNvGraphicFramePr>
+              <a:graphicFrameLocks xmlns:a="http://schemas.openxmlformats.org/drawingml/2006/main" noChangeAspect="1"/>
+            </wp:cNvGraphicFramePr>
+            <a:graphic xmlns:a="http://schemas.openxmlformats.org/drawingml/2006/main">
+              <a:graphicData uri="http://schemas.openxmlformats.org/drawingml/2006/picture">
+                <pic:pic xmlns:pic="http://schemas.openxmlformats.org/drawingml/2006/picture">
+                  <pic:nvPicPr>
+                    <pic:cNvPr id="1447396635" name="Imagen 1" descr="Tabla&#10;&#10;El contenido generado por IA puede ser incorrecto."/>
+                    <pic:cNvPicPr/>
+                  </pic:nvPicPr>
+                  <pic:blipFill>
+                    <a:blip r:embed="rId38"/>
+                    <a:stretch>
+                      <a:fillRect/>
+                    </a:stretch>
+                  </pic:blipFill>
+                  <pic:spPr>
+                    <a:xfrm>
+                      <a:off x="0" y="0"/>
+                      <a:ext cx="3561457" cy="3369686"/>
+                    </a:xfrm>
+                    <a:prstGeom prst="rect">
+                      <a:avLst/>
+                    </a:prstGeom>
+                  </pic:spPr>
+                </pic:pic>
+              </a:graphicData>
+            </a:graphic>
+          </wp:inline>
+        </w:drawing>
+      </w:r>
+    </w:p>
+    <w:p>
+      <w:pPr>
+        <w:numPr>
+          <w:ilvl w:val="0"/>
+          <w:numId w:val="48"/>
+        </w:numPr>
+        <w:rPr>
+          <w:rFonts w:ascii="Roboto" w:hAnsi="Roboto"/>
+          <w:highlight w:val="yellow"/>
+          <w:lang w:val="es-MX"/>
+        </w:rPr>
+      </w:pPr>
+      <w:r>
+        <w:rPr>
+          <w:rFonts w:ascii="Roboto" w:hAnsi="Roboto"/>
+          <w:highlight w:val="yellow"/>
+          <w:lang w:val="es-MX"/>
+        </w:rPr>
+        <w:t>Evaluación de consultas más lentas.</w:t>
+      </w:r>
+    </w:p>
+    <w:p>
+      <w:pPr>
+        <w:rPr>
+          <w:rFonts w:ascii="Roboto" w:hAnsi="Roboto"/>
+          <w:highlight w:val="yellow"/>
+          <w:lang w:val="es-MX"/>
+        </w:rPr>
+      </w:pPr>
+    </w:p>
+    <w:p>
+      <w:pPr>
+        <w:rPr>
+          <w:rFonts w:ascii="Roboto" w:hAnsi="Roboto"/>
+          <w:highlight w:val="yellow"/>
+          <w:lang w:val="es-MX"/>
+        </w:rPr>
+      </w:pPr>
+    </w:p>
+    <w:p>
+      <w:pPr>
+        <w:rPr>
+          <w:rFonts w:ascii="Roboto" w:hAnsi="Roboto"/>
+          <w:highlight w:val="yellow"/>
+          <w:lang w:val="es-MX"/>
+        </w:rPr>
+      </w:pPr>
+    </w:p>
+    <w:p>
+      <w:pPr>
+        <w:rPr>
+          <w:rFonts w:ascii="Roboto" w:hAnsi="Roboto"/>
+          <w:highlight w:val="yellow"/>
+          <w:lang w:val="es-MX"/>
+        </w:rPr>
+      </w:pPr>
+    </w:p>
+    <w:p>
+      <w:pPr>
+        <w:rPr>
+          <w:rFonts w:ascii="Roboto" w:hAnsi="Roboto"/>
+          <w:highlight w:val="yellow"/>
+          <w:lang w:val="es-MX"/>
+        </w:rPr>
+      </w:pPr>
+    </w:p>
+    <w:p>
+      <w:pPr>
+        <w:ind w:left="720"/>
+        <w:rPr>
+          <w:rFonts w:ascii="Roboto" w:hAnsi="Roboto"/>
+          <w:lang w:val="es-EC"/>
+        </w:rPr>
+      </w:pPr>
+    </w:p>
+    <w:p>
+      <w:pPr>
+        <w:numPr>
+          <w:ilvl w:val="0"/>
+          <w:numId w:val="48"/>
+        </w:numPr>
+        <w:rPr>
+          <w:rFonts w:ascii="Roboto" w:hAnsi="Roboto"/>
+          <w:lang w:val="es-MX"/>
+        </w:rPr>
+      </w:pPr>
+      <w:r>
+        <w:rPr>
+          <w:rFonts w:ascii="Roboto" w:hAnsi="Roboto"/>
+          <w:lang w:val="es-MX"/>
+        </w:rPr>
+        <w:lastRenderedPageBreak/>
+        <w:t>Registro del uso de funciones, procedimientos, recursos.</w:t>
+      </w:r>
+    </w:p>
+    <w:p>
+      <w:pPr>
+        <w:ind w:left="720"/>
+        <w:rPr>
+          <w:rFonts w:ascii="Roboto" w:hAnsi="Roboto"/>
+          <w:lang w:val="es-EC"/>
+        </w:rPr>
+      </w:pPr>
+      <w:r>
+        <w:rPr>
+          <w:rFonts w:ascii="Roboto" w:hAnsi="Roboto"/>
+          <w:b/>
+          <w:bCs/>
+          <w:lang w:val="es-EC"/>
+        </w:rPr>
+        <w:t>Objetivo</w:t>
+      </w:r>
+      <w:r>
+        <w:rPr>
+          <w:rFonts w:ascii="Roboto" w:hAnsi="Roboto"/>
+          <w:lang w:val="es-EC"/>
+        </w:rPr>
+        <w:t>: Identificar cuellos de botella.</w:t>
+      </w:r>
+    </w:p>
+    <w:p>
+      <w:pPr>
+        <w:ind w:left="720"/>
+        <w:rPr>
+          <w:rFonts w:ascii="Roboto" w:hAnsi="Roboto"/>
+          <w:lang w:val="es-EC"/>
+        </w:rPr>
+      </w:pPr>
+      <w:r>
+        <w:rPr>
+          <w:rFonts w:ascii="Roboto" w:hAnsi="Roboto"/>
+          <w:b/>
+          <w:bCs/>
+          <w:lang w:val="es-EC"/>
+        </w:rPr>
+        <w:t>Consultas clave</w:t>
+      </w:r>
+      <w:r>
+        <w:rPr>
+          <w:rFonts w:ascii="Roboto" w:hAnsi="Roboto"/>
+          <w:lang w:val="es-EC"/>
+        </w:rPr>
+        <w:t>s</w:t>
+      </w:r>
+    </w:p>
+    <w:p>
+      <w:pPr>
+        <w:ind w:left="720"/>
+        <w:rPr>
+          <w:rFonts w:ascii="Roboto" w:hAnsi="Roboto"/>
+          <w:b/>
+          <w:bCs/>
+          <w:lang w:val="es-EC"/>
+        </w:rPr>
+      </w:pPr>
+      <w:r>
+        <w:rPr>
+          <w:rFonts w:ascii="Roboto" w:hAnsi="Roboto"/>
+          <w:b/>
+          <w:bCs/>
+          <w:lang w:val="es-EC"/>
+        </w:rPr>
+        <w:t>Funciones más usadas:</w:t>
+      </w:r>
+    </w:p>
+    <w:p>
+      <w:pPr>
+        <w:ind w:left="720"/>
+        <w:rPr>
+          <w:rFonts w:ascii="Roboto" w:hAnsi="Roboto"/>
+          <w:lang w:val="es-MX"/>
+        </w:rPr>
+      </w:pPr>
+      <w:r>
+        <w:rPr>
+          <w:rFonts w:ascii="Roboto" w:hAnsi="Roboto"/>
+          <w:lang w:val="es-MX"/>
+        </w:rPr>
+        <w:t>Recursos de CPU/RAM</w:t>
+      </w:r>
+    </w:p>
+    <w:p>
+      <w:pPr>
+        <w:jc w:val="center"/>
+        <w:rPr>
+          <w:rFonts w:ascii="Roboto" w:hAnsi="Roboto"/>
+          <w:lang w:val="es-MX"/>
+        </w:rPr>
+      </w:pPr>
+      <w:r>
+        <w:rPr>
+          <w:rFonts w:ascii="Roboto" w:hAnsi="Roboto"/>
+          <w:lang w:val="es-MX"/>
+        </w:rPr>
+        <w:drawing>
+          <wp:inline distT="0" distB="0" distL="0" distR="0" wp14:anchorId="48F84B9F" wp14:editId="673E43CE">
+            <wp:extent cx="4280937" cy="2462530"/>
+            <wp:effectExtent l="0" t="0" r="5715" b="0"/>
+            <wp:docPr id="1708502066" name="Imagen 1" descr="Interfaz de usuario gráfica, Texto, Aplicación, Correo electrónico&#10;&#10;El contenido generado por IA puede ser incorrecto."/>
+            <wp:cNvGraphicFramePr>
+              <a:graphicFrameLocks xmlns:a="http://schemas.openxmlformats.org/drawingml/2006/main" noChangeAspect="1"/>
+            </wp:cNvGraphicFramePr>
+            <a:graphic xmlns:a="http://schemas.openxmlformats.org/drawingml/2006/main">
+              <a:graphicData uri="http://schemas.openxmlformats.org/drawingml/2006/picture">
+                <pic:pic xmlns:pic="http://schemas.openxmlformats.org/drawingml/2006/picture">
+                  <pic:nvPicPr>
+                    <pic:cNvPr id="1708502066" name="Imagen 1" descr="Interfaz de usuario gráfica, Texto, Aplicación, Correo electrónico&#10;&#10;El contenido generado por IA puede ser incorrecto."/>
+                    <pic:cNvPicPr/>
+                  </pic:nvPicPr>
+                  <pic:blipFill>
+                    <a:blip r:embed="rId39"/>
+                    <a:stretch>
+                      <a:fillRect/>
+                    </a:stretch>
+                  </pic:blipFill>
+                  <pic:spPr>
+                    <a:xfrm>
+                      <a:off x="0" y="0"/>
+                      <a:ext cx="4285889" cy="2465379"/>
+                    </a:xfrm>
+                    <a:prstGeom prst="rect">
+                      <a:avLst/>
+                    </a:prstGeom>
+                  </pic:spPr>
+                </pic:pic>
+              </a:graphicData>
+            </a:graphic>
+          </wp:inline>
+        </w:drawing>
+      </w:r>
+    </w:p>
+    <w:p>
+      <w:pPr>
+        <w:rPr>
+          <w:rFonts w:ascii="Roboto" w:hAnsi="Roboto"/>
+          <w:lang w:val="es-EC"/>
+        </w:rPr>
+      </w:pPr>
+      <w:r>
+        <w:rPr>
+          <w:rFonts w:ascii="Roboto" w:hAnsi="Roboto"/>
+          <w:lang w:val="es-EC"/>
+        </w:rPr>
+        <w:t>Estos resultados muestran las 10 consultas SQL que más tiempo total de CPU han consumido en tu base de datos PostgreSQL, ordenadas de mayor a menor consumo.</w:t>
+      </w:r>
+    </w:p>
+    <w:p>
+      <w:pPr>
+        <w:ind w:left="432"/>
+        <w:rPr>
+          <w:rFonts w:ascii="Roboto" w:hAnsi="Roboto"/>
+          <w:lang w:val="es-EC"/>
+        </w:rPr>
+      </w:pPr>
+      <w:r>
+        <w:rPr>
+          <w:rFonts w:ascii="Roboto" w:hAnsi="Roboto"/>
+          <w:lang w:val="es-EC"/>
+        </w:rPr>
+        <w:t>Qué significa cada columna:</w:t>
+      </w:r>
+    </w:p>
+    <w:p>
+      <w:pPr>
+        <w:numPr>
+          <w:ilvl w:val="0"/>
+          <w:numId w:val="54"/>
+        </w:numPr>
+        <w:rPr>
+          <w:rFonts w:ascii="Roboto" w:hAnsi="Roboto"/>
+          <w:lang w:val="es-EC"/>
+        </w:rPr>
+      </w:pPr>
+      <w:proofErr w:type="spellStart"/>
+      <w:r>
+        <w:rPr>
+          <w:rFonts w:ascii="Roboto" w:hAnsi="Roboto"/>
+          <w:b/>
+          <w:bCs/>
+          <w:lang w:val="es-EC"/>
+        </w:rPr>
+        <w:t>query</w:t>
+      </w:r>
+      <w:proofErr w:type="spellEnd"/>
+      <w:r>
+        <w:rPr>
+          <w:rFonts w:ascii="Roboto" w:hAnsi="Roboto"/>
+          <w:lang w:val="es-EC"/>
+        </w:rPr>
+        <w:t>: El texto de la consulta SQL (algunas aparecen truncadas)</w:t>
+      </w:r>
+    </w:p>
+    <w:p>
+      <w:pPr>
+        <w:numPr>
+          <w:ilvl w:val="0"/>
+          <w:numId w:val="54"/>
+        </w:numPr>
+        <w:rPr>
+          <w:rFonts w:ascii="Roboto" w:hAnsi="Roboto"/>
+          <w:lang w:val="es-EC"/>
+        </w:rPr>
+      </w:pPr>
+      <w:proofErr w:type="spellStart"/>
+      <w:r>
+        <w:rPr>
+          <w:rFonts w:ascii="Roboto" w:hAnsi="Roboto"/>
+          <w:b/>
+          <w:bCs/>
+          <w:lang w:val="es-EC"/>
+        </w:rPr>
+        <w:t>calls</w:t>
+      </w:r>
+      <w:proofErr w:type="spellEnd"/>
+      <w:r>
+        <w:rPr>
+          <w:rFonts w:ascii="Roboto" w:hAnsi="Roboto"/>
+          <w:lang w:val="es-EC"/>
+        </w:rPr>
+        <w:t>: Cuántas veces se ha ejecutado esa consulta</w:t>
+      </w:r>
+    </w:p>
+    <w:p>
+      <w:pPr>
+        <w:numPr>
+          <w:ilvl w:val="0"/>
+          <w:numId w:val="54"/>
+        </w:numPr>
+        <w:rPr>
+          <w:rFonts w:ascii="Roboto" w:hAnsi="Roboto"/>
+          <w:lang w:val="es-EC"/>
+        </w:rPr>
+      </w:pPr>
+      <w:proofErr w:type="spellStart"/>
+      <w:r>
+        <w:rPr>
+          <w:rFonts w:ascii="Roboto" w:hAnsi="Roboto"/>
+          <w:b/>
+          <w:bCs/>
+          <w:lang w:val="es-EC"/>
+        </w:rPr>
+        <w:t>total_cpu_ms</w:t>
+      </w:r>
+      <w:proofErr w:type="spellEnd"/>
+      <w:r>
+        <w:rPr>
+          <w:rFonts w:ascii="Roboto" w:hAnsi="Roboto"/>
+          <w:lang w:val="es-EC"/>
+        </w:rPr>
+        <w:t>: Tiempo total de CPU consumido en milisegundos</w:t>
+      </w:r>
+    </w:p>
+    <w:p>
+      <w:pPr>
+        <w:numPr>
+          <w:ilvl w:val="0"/>
+          <w:numId w:val="54"/>
+        </w:numPr>
+        <w:rPr>
+          <w:rFonts w:ascii="Roboto" w:hAnsi="Roboto"/>
+          <w:lang w:val="es-EC"/>
+        </w:rPr>
+      </w:pPr>
+      <w:proofErr w:type="spellStart"/>
+      <w:r>
+        <w:rPr>
+          <w:rFonts w:ascii="Roboto" w:hAnsi="Roboto"/>
+          <w:b/>
+          <w:bCs/>
+          <w:lang w:val="es-EC"/>
+        </w:rPr>
+        <w:t>avg_cpu_ms</w:t>
+      </w:r>
+      <w:proofErr w:type="spellEnd"/>
+      <w:r>
+        <w:rPr>
+          <w:rFonts w:ascii="Roboto" w:hAnsi="Roboto"/>
+          <w:lang w:val="es-EC"/>
+        </w:rPr>
+        <w:t>: Tiempo promedio de CPU por ejecución en milisegundos</w:t>
+      </w:r>
+    </w:p>
+    <w:p>
+      <w:pPr>
+        <w:numPr>
+          <w:ilvl w:val="0"/>
+          <w:numId w:val="54"/>
+        </w:numPr>
+        <w:rPr>
+          <w:rFonts w:ascii="Roboto" w:hAnsi="Roboto"/>
+          <w:lang w:val="es-EC"/>
+        </w:rPr>
+      </w:pPr>
+      <w:proofErr w:type="spellStart"/>
+      <w:r>
+        <w:rPr>
+          <w:rFonts w:ascii="Roboto" w:hAnsi="Roboto"/>
+          <w:b/>
+          <w:bCs/>
+          <w:lang w:val="es-EC"/>
+        </w:rPr>
+        <w:t>rows</w:t>
+      </w:r>
+      <w:proofErr w:type="spellEnd"/>
+      <w:r>
+        <w:rPr>
+          <w:rFonts w:ascii="Roboto" w:hAnsi="Roboto"/>
+          <w:lang w:val="es-EC"/>
+        </w:rPr>
+        <w:t>: Cantidad total de filas procesadas</w:t>
+      </w:r>
+    </w:p>
+    <w:p>
+      <w:pPr>
+        <w:numPr>
+          <w:ilvl w:val="0"/>
+          <w:numId w:val="54"/>
+        </w:numPr>
+        <w:rPr>
+          <w:rFonts w:ascii="Roboto" w:hAnsi="Roboto"/>
+          <w:lang w:val="es-EC"/>
+        </w:rPr>
+      </w:pPr>
+      <w:proofErr w:type="spellStart"/>
+      <w:r>
+        <w:rPr>
+          <w:rFonts w:ascii="Roboto" w:hAnsi="Roboto"/>
+          <w:b/>
+          <w:bCs/>
+          <w:lang w:val="es-EC"/>
+        </w:rPr>
+        <w:t>cache_hit_ratio</w:t>
+      </w:r>
+      <w:proofErr w:type="spellEnd"/>
+      <w:r>
+        <w:rPr>
+          <w:rFonts w:ascii="Roboto" w:hAnsi="Roboto"/>
+          <w:lang w:val="es-EC"/>
+        </w:rPr>
+        <w:t>: Porcentaje de aciertos en caché (cuánto se leyó de memoria vs disco)</w:t>
+      </w:r>
+    </w:p>
+    <w:p>
+      <w:pPr>
+        <w:ind w:firstLine="360"/>
+        <w:rPr>
+          <w:rFonts w:ascii="Roboto" w:hAnsi="Roboto"/>
+          <w:lang w:val="es-EC"/>
+        </w:rPr>
+      </w:pPr>
+      <w:r>
+        <w:rPr>
+          <w:rFonts w:ascii="Roboto" w:hAnsi="Roboto"/>
+          <w:lang w:val="es-EC"/>
+        </w:rPr>
+        <w:t>Consultas destacadas:</w:t>
+      </w:r>
+    </w:p>
+    <w:p>
+      <w:pPr>
+        <w:numPr>
+          <w:ilvl w:val="0"/>
+          <w:numId w:val="55"/>
+        </w:numPr>
+        <w:rPr>
+          <w:rFonts w:ascii="Roboto" w:hAnsi="Roboto"/>
+          <w:lang w:val="es-EC"/>
+        </w:rPr>
+      </w:pPr>
+      <w:r>
+        <w:rPr>
+          <w:rFonts w:ascii="Roboto" w:hAnsi="Roboto"/>
+          <w:lang w:val="es-EC"/>
+        </w:rPr>
+        <w:t>La primera consulta calcula el tamaño total de todas las bases de datos</w:t>
+      </w:r>
+    </w:p>
+    <w:p>
+      <w:pPr>
+        <w:numPr>
+          <w:ilvl w:val="0"/>
+          <w:numId w:val="55"/>
+        </w:numPr>
+        <w:rPr>
+          <w:rFonts w:ascii="Roboto" w:hAnsi="Roboto"/>
+          <w:lang w:val="es-EC"/>
+        </w:rPr>
+      </w:pPr>
+      <w:r>
+        <w:rPr>
+          <w:rFonts w:ascii="Roboto" w:hAnsi="Roboto"/>
+          <w:lang w:val="es-EC"/>
+        </w:rPr>
+        <w:t>Hay varias consultas de monitoreo del sistema (estado de réplicas, actividad)</w:t>
+      </w:r>
+    </w:p>
+    <w:p>
+      <w:pPr>
+        <w:numPr>
+          <w:ilvl w:val="0"/>
+          <w:numId w:val="55"/>
+        </w:numPr>
+        <w:rPr>
+          <w:rFonts w:ascii="Roboto" w:hAnsi="Roboto"/>
+          <w:lang w:val="es-EC"/>
+        </w:rPr>
+      </w:pPr>
+      <w:r>
+        <w:rPr>
+          <w:rFonts w:ascii="Roboto" w:hAnsi="Roboto"/>
+          <w:lang w:val="es-EC"/>
+        </w:rPr>
+        <w:t>Se menciona la extensión </w:t>
+      </w:r>
+      <w:proofErr w:type="spellStart"/>
+      <w:r>
+        <w:rPr>
+          <w:rFonts w:ascii="Roboto" w:hAnsi="Roboto"/>
+          <w:lang w:val="es-EC"/>
+        </w:rPr>
+        <w:t>pg_stat_statements</w:t>
+      </w:r>
+      <w:proofErr w:type="spellEnd"/>
+      <w:r>
+        <w:rPr>
+          <w:rFonts w:ascii="Roboto" w:hAnsi="Roboto"/>
+          <w:lang w:val="es-EC"/>
+        </w:rPr>
+        <w:t> que es la que provee estos datos</w:t>
+      </w:r>
+    </w:p>
+    <w:p>
+      <w:pPr>
+        <w:numPr>
+          <w:ilvl w:val="0"/>
+          <w:numId w:val="55"/>
+        </w:numPr>
+        <w:rPr>
+          <w:rFonts w:ascii="Roboto" w:hAnsi="Roboto"/>
+          <w:lang w:val="es-EC"/>
+        </w:rPr>
+      </w:pPr>
+      <w:r>
+        <w:rPr>
+          <w:rFonts w:ascii="Roboto" w:hAnsi="Roboto"/>
+          <w:lang w:val="es-EC"/>
+        </w:rPr>
+        <w:t>Algunas consultas usan parámetros ($1) en lugar de valores literales</w:t>
+      </w:r>
+    </w:p>
+    <w:p>
+      <w:pPr>
+        <w:ind w:left="432"/>
+        <w:rPr>
+          <w:rFonts w:ascii="Roboto" w:hAnsi="Roboto"/>
+          <w:lang w:val="es-EC"/>
+        </w:rPr>
+      </w:pPr>
+      <w:r>
+        <w:rPr>
+          <w:rFonts w:ascii="Roboto" w:hAnsi="Roboto"/>
+          <w:lang w:val="es-EC"/>
+        </w:rPr>
+        <w:t>Qué te indica esto:</w:t>
+      </w:r>
+    </w:p>
+    <w:p>
+      <w:pPr>
+        <w:numPr>
+          <w:ilvl w:val="0"/>
+          <w:numId w:val="56"/>
+        </w:numPr>
+        <w:rPr>
+          <w:rFonts w:ascii="Roboto" w:hAnsi="Roboto"/>
+          <w:lang w:val="es-EC"/>
+        </w:rPr>
+      </w:pPr>
+      <w:r>
+        <w:rPr>
+          <w:rFonts w:ascii="Roboto" w:hAnsi="Roboto"/>
+          <w:lang w:val="es-EC"/>
+        </w:rPr>
+        <w:lastRenderedPageBreak/>
+        <w:t>Las consultas de monitoreo aparecen porque probablemente se ejecutan con frecuencia</w:t>
+      </w:r>
+    </w:p>
+    <w:p>
+      <w:pPr>
+        <w:numPr>
+          <w:ilvl w:val="0"/>
+          <w:numId w:val="56"/>
+        </w:numPr>
+        <w:rPr>
+          <w:rFonts w:ascii="Roboto" w:hAnsi="Roboto"/>
+          <w:lang w:val="es-EC"/>
+        </w:rPr>
+      </w:pPr>
+      <w:r>
+        <w:rPr>
+          <w:rFonts w:ascii="Roboto" w:hAnsi="Roboto"/>
+          <w:lang w:val="es-EC"/>
+        </w:rPr>
+        <w:t>No se ven consultas de aplicación problemáticas en este listado (solo aparecen consultas del sistema)</w:t>
+      </w:r>
+    </w:p>
+    <w:p>
+      <w:pPr>
+        <w:numPr>
+          <w:ilvl w:val="0"/>
+          <w:numId w:val="56"/>
+        </w:numPr>
+        <w:rPr>
+          <w:rFonts w:ascii="Roboto" w:hAnsi="Roboto"/>
+          <w:lang w:val="es-EC"/>
+        </w:rPr>
+      </w:pPr>
+      <w:r>
+        <w:rPr>
+          <w:rFonts w:ascii="Roboto" w:hAnsi="Roboto"/>
+          <w:lang w:val="es-EC"/>
+        </w:rPr>
+        <w:t xml:space="preserve">El </w:t>
+      </w:r>
+      <w:proofErr w:type="spellStart"/>
+      <w:r>
+        <w:rPr>
+          <w:rFonts w:ascii="Roboto" w:hAnsi="Roboto"/>
+          <w:lang w:val="es-EC"/>
+        </w:rPr>
+        <w:t>cache_hit_ratio</w:t>
+      </w:r>
+      <w:proofErr w:type="spellEnd"/>
+      <w:r>
+        <w:rPr>
+          <w:rFonts w:ascii="Roboto" w:hAnsi="Roboto"/>
+          <w:lang w:val="es-EC"/>
+        </w:rPr>
+        <w:t xml:space="preserve"> </w:t>
+      </w:r>
+      <w:r>
+        <w:rPr>
+          <w:rFonts w:ascii="Roboto" w:hAnsi="Roboto"/>
+          <w:lang w:val="es-EC"/>
+        </w:rPr>
+        <w:t>se</w:t>
+      </w:r>
+      <w:r>
+        <w:rPr>
+          <w:rFonts w:ascii="Roboto" w:hAnsi="Roboto"/>
+          <w:lang w:val="es-EC"/>
+        </w:rPr>
+        <w:t xml:space="preserve"> diría </w:t>
+      </w:r>
+      <w:r>
+        <w:rPr>
+          <w:rFonts w:ascii="Roboto" w:hAnsi="Roboto"/>
+          <w:lang w:val="es-EC"/>
+        </w:rPr>
+        <w:t>que se</w:t>
+      </w:r>
+      <w:r>
+        <w:rPr>
+          <w:rFonts w:ascii="Roboto" w:hAnsi="Roboto"/>
+          <w:lang w:val="es-EC"/>
+        </w:rPr>
+        <w:t xml:space="preserve"> necesita más memoria para buffers (pero no se ven los valores</w:t>
+      </w:r>
+      <w:r>
+        <w:rPr>
+          <w:rFonts w:ascii="Roboto" w:hAnsi="Roboto"/>
+          <w:lang w:val="es-EC"/>
+        </w:rPr>
+        <w:t xml:space="preserve"> específicos</w:t>
+      </w:r>
+      <w:r>
+        <w:rPr>
+          <w:rFonts w:ascii="Roboto" w:hAnsi="Roboto"/>
+          <w:lang w:val="es-EC"/>
+        </w:rPr>
+        <w:t>)</w:t>
+      </w:r>
+    </w:p>
+    <w:p>
+      <w:pPr>
+        <w:ind w:left="360"/>
+        <w:rPr>
+          <w:rFonts w:ascii="Roboto" w:hAnsi="Roboto"/>
+          <w:b/>
+          <w:bCs/>
+          <w:lang w:val="es-EC"/>
+        </w:rPr>
+      </w:pPr>
+      <w:r>
+        <w:rPr>
+          <w:rFonts w:ascii="Roboto" w:hAnsi="Roboto"/>
+          <w:b/>
+          <w:bCs/>
+          <w:lang w:val="es-EC"/>
+        </w:rPr>
+        <w:t>Estadísticas de las funciones ejecutadas</w:t>
+      </w:r>
+      <w:r>
+        <w:rPr>
+          <w:rFonts w:ascii="Roboto" w:hAnsi="Roboto"/>
+          <w:b/>
+          <w:bCs/>
+          <w:lang w:val="es-EC"/>
+        </w:rPr>
+        <w:t>:</w:t>
+      </w:r>
+    </w:p>
+    <w:p>
+      <w:pPr>
+        <w:ind w:left="360"/>
+        <w:rPr>
+          <w:rFonts w:ascii="Roboto" w:hAnsi="Roboto"/>
+          <w:lang w:val="es-EC"/>
+        </w:rPr>
+      </w:pPr>
+      <w:r>
+        <w:rPr>
+          <w:rFonts w:ascii="Roboto" w:hAnsi="Roboto"/>
+          <w:lang w:val="es-EC"/>
+        </w:rPr>
+        <w:t>El resultado de la prueba arroja de en el momento no se han llamado a ninguna de las funciones</w:t>
+      </w:r>
+      <w:r>
+        <w:rPr>
+          <w:rFonts w:ascii="Roboto" w:hAnsi="Roboto"/>
+          <w:lang w:val="es-EC"/>
+        </w:rPr>
+        <w:t xml:space="preserve">, por lo tanto, el valor de las llamadas son </w:t>
+      </w:r>
+      <w:proofErr w:type="spellStart"/>
+      <w:r>
+        <w:rPr>
+          <w:rFonts w:ascii="Roboto" w:hAnsi="Roboto"/>
+          <w:lang w:val="es-EC"/>
+        </w:rPr>
+        <w:t>null</w:t>
+      </w:r>
+      <w:proofErr w:type="spellEnd"/>
+      <w:r>
+        <w:rPr>
+          <w:rFonts w:ascii="Roboto" w:hAnsi="Roboto"/>
+          <w:lang w:val="es-EC"/>
+        </w:rPr>
+        <w:t>.</w:t>
+      </w:r>
+    </w:p>
+    <w:p>
+      <w:pPr>
+        <w:ind w:left="360"/>
+        <w:jc w:val="center"/>
+        <w:rPr>
+          <w:rFonts w:ascii="Roboto" w:hAnsi="Roboto"/>
+          <w:b/>
+          <w:bCs/>
+          <w:lang w:val="es-EC"/>
+        </w:rPr>
+      </w:pPr>
+      <w:r>
+        <w:rPr>
+          <w:rFonts w:ascii="Roboto" w:hAnsi="Roboto"/>
+          <w:b/>
+          <w:bCs/>
+          <w:lang w:val="es-EC"/>
+        </w:rPr>
+        <w:drawing>
+          <wp:inline distT="0" distB="0" distL="0" distR="0" wp14:anchorId="2EB4C0D0" wp14:editId="69F46969">
+            <wp:extent cx="4203576" cy="4442460"/>
+            <wp:effectExtent l="0" t="0" r="6985" b="0"/>
+            <wp:docPr id="1923928660" name="Imagen 1" descr="Tabla&#10;&#10;El contenido generado por IA puede ser incorrecto."/>
+            <wp:cNvGraphicFramePr>
+              <a:graphicFrameLocks xmlns:a="http://schemas.openxmlformats.org/drawingml/2006/main" noChangeAspect="1"/>
+            </wp:cNvGraphicFramePr>
+            <a:graphic xmlns:a="http://schemas.openxmlformats.org/drawingml/2006/main">
+              <a:graphicData uri="http://schemas.openxmlformats.org/drawingml/2006/picture">
+                <pic:pic xmlns:pic="http://schemas.openxmlformats.org/drawingml/2006/picture">
+                  <pic:nvPicPr>
+                    <pic:cNvPr id="1923928660" name="Imagen 1" descr="Tabla&#10;&#10;El contenido generado por IA puede ser incorrecto."/>
+                    <pic:cNvPicPr/>
+                  </pic:nvPicPr>
+                  <pic:blipFill>
+                    <a:blip r:embed="rId40"/>
+                    <a:stretch>
+                      <a:fillRect/>
+                    </a:stretch>
+                  </pic:blipFill>
+                  <pic:spPr>
+                    <a:xfrm>
+                      <a:off x="0" y="0"/>
+                      <a:ext cx="4213907" cy="4453378"/>
+                    </a:xfrm>
+                    <a:prstGeom prst="rect">
+                      <a:avLst/>
+                    </a:prstGeom>
+                  </pic:spPr>
+                </pic:pic>
+              </a:graphicData>
+            </a:graphic>
+          </wp:inline>
+        </w:drawing>
+      </w:r>
+    </w:p>
+    <w:p>
+      <w:pPr>
+        <w:rPr>
+          <w:rFonts w:ascii="Roboto" w:hAnsi="Roboto"/>
+          <w:b/>
+          <w:bCs/>
+          <w:lang w:val="es-EC"/>
+        </w:rPr>
+      </w:pPr>
+    </w:p>
+    <w:p>
+      <w:pPr>
+        <w:rPr>
+          <w:rFonts w:ascii="Roboto" w:hAnsi="Roboto"/>
+          <w:b/>
+          <w:bCs/>
+          <w:lang w:val="es-EC"/>
+        </w:rPr>
+      </w:pPr>
+    </w:p>
+    <w:p>
+      <w:pPr>
+        <w:rPr>
+          <w:rFonts w:ascii="Roboto" w:hAnsi="Roboto"/>
+          <w:b/>
+          <w:bCs/>
+          <w:lang w:val="es-EC"/>
+        </w:rPr>
+      </w:pPr>
+    </w:p>
+    <w:p>
+      <w:pPr>
+        <w:rPr>
+          <w:rFonts w:ascii="Roboto" w:hAnsi="Roboto"/>
+          <w:b/>
+          <w:bCs/>
+          <w:lang w:val="es-EC"/>
+        </w:rPr>
+      </w:pPr>
+    </w:p>
+    <w:p>
+      <w:pPr>
+        <w:rPr>
+          <w:rFonts w:ascii="Roboto" w:hAnsi="Roboto"/>
+          <w:b/>
+          <w:bCs/>
+          <w:lang w:val="es-EC"/>
+        </w:rPr>
+      </w:pPr>
+    </w:p>
+    <w:p>
+      <w:pPr>
         <w:pStyle w:val="Ttulo2"/>
         <w:rPr>
+          <w:lang w:val="es-MX"/>
+        </w:rPr>
+      </w:pPr>
+      <w:r>
+        <w:rPr>
+          <w:lang w:val="es-MX"/>
+        </w:rPr>
+        <w:lastRenderedPageBreak/>
+        <w:t>Simulación de Perfiles Profesionales</w:t>
+      </w:r>
+    </w:p>
+    <w:p>
+      <w:pPr>
+        <w:rPr>
+          <w:rFonts w:ascii="Roboto" w:hAnsi="Roboto"/>
+          <w:b/>
+          <w:bCs/>
+          <w:lang w:val="es-MX"/>
+        </w:rPr>
+      </w:pPr>
+      <w:r>
+        <w:rPr>
+          <w:rFonts w:ascii="Roboto" w:hAnsi="Roboto"/>
+          <w:lang w:val="es-MX"/>
+        </w:rPr>
+        <w:t xml:space="preserve"> </w:t>
+      </w:r>
+      <w:r>
+        <w:rPr>
+          <w:rFonts w:ascii="Roboto" w:hAnsi="Roboto"/>
+          <w:lang w:val="es-MX"/>
+        </w:rPr>
+        <w:t xml:space="preserve"> </w:t>
+      </w:r>
+      <w:r>
+        <w:rPr>
+          <w:rFonts w:ascii="Roboto" w:hAnsi="Roboto"/>
+          <w:b/>
+          <w:bCs/>
+          <w:lang w:val="es-MX"/>
+        </w:rPr>
+        <w:t xml:space="preserve">Simulación de roles (Oficial de Seguridad) </w:t>
+      </w:r>
+    </w:p>
+    <w:p>
+      <w:pPr>
+        <w:rPr>
+          <w:rFonts w:ascii="Roboto" w:hAnsi="Roboto"/>
+          <w:lang w:val="es-MX"/>
+        </w:rPr>
+      </w:pPr>
+      <w:r>
+        <w:rPr>
+          <w:rFonts w:ascii="Roboto" w:hAnsi="Roboto"/>
+          <w:lang w:val="es-MX"/>
+        </w:rPr>
+        <w:t>Las actividades para realizar de acuerdo con el rol propuesto son:</w:t>
+      </w:r>
+    </w:p>
+    <w:p>
+      <w:pPr>
+        <w:rPr>
+          <w:rFonts w:ascii="Roboto" w:hAnsi="Roboto"/>
+          <w:b/>
+          <w:bCs/>
+          <w:lang w:val="es-MX"/>
+        </w:rPr>
+      </w:pPr>
+      <w:r>
+        <w:rPr>
+          <w:rFonts w:ascii="Roboto" w:hAnsi="Roboto"/>
+          <w:b/>
+          <w:bCs/>
+          <w:lang w:val="es-MX"/>
+        </w:rPr>
+        <w:t>L</w:t>
+      </w:r>
+      <w:r>
+        <w:rPr>
+          <w:rFonts w:ascii="Roboto" w:hAnsi="Roboto"/>
+          <w:b/>
+          <w:bCs/>
+          <w:lang w:val="es-MX"/>
+        </w:rPr>
+        <w:t xml:space="preserve">a </w:t>
+      </w:r>
+      <w:r>
+        <w:rPr>
+          <w:rFonts w:ascii="Roboto" w:hAnsi="Roboto"/>
+          <w:b/>
+          <w:bCs/>
+          <w:lang w:val="es-MX"/>
+        </w:rPr>
+        <w:t>a</w:t>
+      </w:r>
+      <w:r>
+        <w:rPr>
+          <w:rFonts w:ascii="Roboto" w:hAnsi="Roboto"/>
+          <w:b/>
+          <w:bCs/>
+          <w:lang w:val="es-MX"/>
+        </w:rPr>
+        <w:t>uditoría de roles</w:t>
+      </w:r>
+      <w:r>
+        <w:rPr>
+          <w:rFonts w:ascii="Roboto" w:hAnsi="Roboto"/>
+          <w:b/>
+          <w:bCs/>
+          <w:lang w:val="es-MX"/>
+        </w:rPr>
+        <w:t xml:space="preserve"> </w:t>
+      </w:r>
+    </w:p>
+    <w:p>
+      <w:pPr>
+        <w:rPr>
+          <w:rFonts w:ascii="Roboto" w:hAnsi="Roboto"/>
+          <w:lang w:val="es-MX"/>
+        </w:rPr>
+      </w:pPr>
+      <w:r>
+        <w:rPr>
+          <w:rFonts w:ascii="Roboto" w:hAnsi="Roboto"/>
+          <w:lang w:val="es-MX"/>
+        </w:rPr>
+        <w:t xml:space="preserve">El resultado </w:t>
+      </w:r>
+      <w:r>
+        <w:rPr>
+          <w:rFonts w:ascii="Roboto" w:hAnsi="Roboto"/>
+          <w:lang w:val="es-MX"/>
+        </w:rPr>
+        <w:t xml:space="preserve">de la consulta </w:t>
+      </w:r>
+      <w:r>
+        <w:rPr>
+          <w:rFonts w:ascii="Roboto" w:hAnsi="Roboto"/>
+          <w:lang w:val="es-MX"/>
+        </w:rPr>
+        <w:t>muestra</w:t>
+      </w:r>
+      <w:r>
+        <w:rPr>
+          <w:rFonts w:ascii="Roboto" w:hAnsi="Roboto"/>
+          <w:lang w:val="es-MX"/>
+        </w:rPr>
+        <w:t xml:space="preserve"> la tabla de</w:t>
+      </w:r>
+      <w:r>
+        <w:rPr>
+          <w:rFonts w:ascii="Roboto" w:hAnsi="Roboto"/>
+          <w:lang w:val="es-MX"/>
+        </w:rPr>
+        <w:t xml:space="preserve"> los usuarios</w:t>
+      </w:r>
+      <w:r>
+        <w:rPr>
+          <w:rFonts w:ascii="Roboto" w:hAnsi="Roboto"/>
+          <w:lang w:val="es-MX"/>
+        </w:rPr>
+        <w:t xml:space="preserve"> dentro del sistema, con sus respectivos permiso</w:t>
+      </w:r>
+      <w:r>
+        <w:rPr>
+          <w:rFonts w:ascii="Roboto" w:hAnsi="Roboto"/>
+          <w:lang w:val="es-MX"/>
+        </w:rPr>
+        <w:t>s</w:t>
+      </w:r>
+      <w:r>
+        <w:rPr>
+          <w:rFonts w:ascii="Roboto" w:hAnsi="Roboto"/>
+          <w:lang w:val="es-MX"/>
+        </w:rPr>
+        <w:t xml:space="preserve"> </w:t>
+      </w:r>
+      <w:r>
+        <w:rPr>
+          <w:rFonts w:ascii="Roboto" w:hAnsi="Roboto"/>
+          <w:lang w:val="es-MX"/>
+        </w:rPr>
+        <w:t xml:space="preserve">asignados a las diferentes tablas </w:t>
+      </w:r>
+      <w:r>
+        <w:rPr>
+          <w:rFonts w:ascii="Roboto" w:hAnsi="Roboto"/>
+          <w:lang w:val="es-MX"/>
+        </w:rPr>
+        <w:t>de la base de datos.</w:t>
+      </w:r>
+      <w:r>
+        <w:rPr>
+          <w:rFonts w:ascii="Roboto" w:hAnsi="Roboto"/>
+          <w:lang w:val="es-MX"/>
+        </w:rPr>
+        <w:t xml:space="preserve"> </w:t>
+      </w:r>
+    </w:p>
+    <w:p>
+      <w:pPr>
+        <w:jc w:val="center"/>
+        <w:rPr>
+          <w:lang w:val="es-MX"/>
+        </w:rPr>
+      </w:pPr>
+      <w:r>
+        <w:rPr>
+          <w:lang w:val="es-MX"/>
+        </w:rPr>
+        <w:drawing>
+          <wp:inline distT="0" distB="0" distL="0" distR="0" wp14:anchorId="48DD5F81" wp14:editId="39800E2C">
+            <wp:extent cx="3817620" cy="753186"/>
+            <wp:effectExtent l="0" t="0" r="0" b="8890"/>
+            <wp:docPr id="302720439" name="Imagen 1" descr="Interfaz de usuario gráfica, Texto&#10;&#10;El contenido generado por IA puede ser incorrecto."/>
+            <wp:cNvGraphicFramePr>
+              <a:graphicFrameLocks xmlns:a="http://schemas.openxmlformats.org/drawingml/2006/main" noChangeAspect="1"/>
+            </wp:cNvGraphicFramePr>
+            <a:graphic xmlns:a="http://schemas.openxmlformats.org/drawingml/2006/main">
+              <a:graphicData uri="http://schemas.openxmlformats.org/drawingml/2006/picture">
+                <pic:pic xmlns:pic="http://schemas.openxmlformats.org/drawingml/2006/picture">
+                  <pic:nvPicPr>
+                    <pic:cNvPr id="302720439" name="Imagen 1" descr="Interfaz de usuario gráfica, Texto&#10;&#10;El contenido generado por IA puede ser incorrecto."/>
+                    <pic:cNvPicPr/>
+                  </pic:nvPicPr>
+                  <pic:blipFill>
+                    <a:blip r:embed="rId41"/>
+                    <a:stretch>
+                      <a:fillRect/>
+                    </a:stretch>
+                  </pic:blipFill>
+                  <pic:spPr>
+                    <a:xfrm>
+                      <a:off x="0" y="0"/>
+                      <a:ext cx="3864728" cy="762480"/>
+                    </a:xfrm>
+                    <a:prstGeom prst="rect">
+                      <a:avLst/>
+                    </a:prstGeom>
+                  </pic:spPr>
+                </pic:pic>
+              </a:graphicData>
+            </a:graphic>
+          </wp:inline>
+        </w:drawing>
+      </w:r>
+    </w:p>
+    <w:p>
+      <w:pPr>
+        <w:rPr>
+          <w:lang w:val="es-MX"/>
+        </w:rPr>
+      </w:pPr>
+      <w:r>
+        <w:rPr>
+          <w:lang w:val="es-MX"/>
+        </w:rPr>
+        <w:drawing>
+          <wp:inline distT="0" distB="0" distL="0" distR="0" wp14:anchorId="2F3A8A0C" wp14:editId="5908EF87">
+            <wp:extent cx="2801964" cy="3357167"/>
+            <wp:effectExtent l="0" t="0" r="0" b="0"/>
+            <wp:docPr id="943510135" name="Imagen 1" descr="Tabla&#10;&#10;El contenido generado por IA puede ser incorrecto."/>
+            <wp:cNvGraphicFramePr>
+              <a:graphicFrameLocks xmlns:a="http://schemas.openxmlformats.org/drawingml/2006/main" noChangeAspect="1"/>
+            </wp:cNvGraphicFramePr>
+            <a:graphic xmlns:a="http://schemas.openxmlformats.org/drawingml/2006/main">
+              <a:graphicData uri="http://schemas.openxmlformats.org/drawingml/2006/picture">
+                <pic:pic xmlns:pic="http://schemas.openxmlformats.org/drawingml/2006/picture">
+                  <pic:nvPicPr>
+                    <pic:cNvPr id="943510135" name="Imagen 1" descr="Tabla&#10;&#10;El contenido generado por IA puede ser incorrecto."/>
+                    <pic:cNvPicPr/>
+                  </pic:nvPicPr>
+                  <pic:blipFill>
+                    <a:blip r:embed="rId42"/>
+                    <a:stretch>
+                      <a:fillRect/>
+                    </a:stretch>
+                  </pic:blipFill>
+                  <pic:spPr>
+                    <a:xfrm>
+                      <a:off x="0" y="0"/>
+                      <a:ext cx="2817117" cy="3375323"/>
+                    </a:xfrm>
+                    <a:prstGeom prst="rect">
+                      <a:avLst/>
+                    </a:prstGeom>
+                  </pic:spPr>
+                </pic:pic>
+              </a:graphicData>
+            </a:graphic>
+          </wp:inline>
+        </w:drawing>
+      </w:r>
+      <w:r>
+        <w:rPr>
+          <w:lang w:val="es-MX"/>
+        </w:rPr>
+        <w:drawing>
+          <wp:inline distT="0" distB="0" distL="0" distR="0" wp14:anchorId="04FB2CDD" wp14:editId="32F4C944">
+            <wp:extent cx="2644140" cy="3373726"/>
+            <wp:effectExtent l="0" t="0" r="3810" b="0"/>
+            <wp:docPr id="1402960282" name="Imagen 1" descr="Tabla&#10;&#10;El contenido generado por IA puede ser incorrecto."/>
+            <wp:cNvGraphicFramePr>
+              <a:graphicFrameLocks xmlns:a="http://schemas.openxmlformats.org/drawingml/2006/main" noChangeAspect="1"/>
+            </wp:cNvGraphicFramePr>
+            <a:graphic xmlns:a="http://schemas.openxmlformats.org/drawingml/2006/main">
+              <a:graphicData uri="http://schemas.openxmlformats.org/drawingml/2006/picture">
+                <pic:pic xmlns:pic="http://schemas.openxmlformats.org/drawingml/2006/picture">
+                  <pic:nvPicPr>
+                    <pic:cNvPr id="1402960282" name="Imagen 1" descr="Tabla&#10;&#10;El contenido generado por IA puede ser incorrecto."/>
+                    <pic:cNvPicPr/>
+                  </pic:nvPicPr>
+                  <pic:blipFill>
+                    <a:blip r:embed="rId43"/>
+                    <a:stretch>
+                      <a:fillRect/>
+                    </a:stretch>
+                  </pic:blipFill>
+                  <pic:spPr>
+                    <a:xfrm>
+                      <a:off x="0" y="0"/>
+                      <a:ext cx="2652714" cy="3384666"/>
+                    </a:xfrm>
+                    <a:prstGeom prst="rect">
+                      <a:avLst/>
+                    </a:prstGeom>
+                  </pic:spPr>
+                </pic:pic>
+              </a:graphicData>
+            </a:graphic>
+          </wp:inline>
+        </w:drawing>
+      </w:r>
+    </w:p>
+    <w:p>
+      <w:pPr>
+        <w:rPr>
+          <w:lang w:val="es-MX"/>
+        </w:rPr>
+      </w:pPr>
+    </w:p>
+    <w:p>
+      <w:pPr>
+        <w:rPr>
+          <w:rFonts w:ascii="Roboto" w:hAnsi="Roboto"/>
+          <w:lang w:val="es-EC"/>
+        </w:rPr>
+      </w:pPr>
+      <w:r>
+        <w:rPr>
+          <w:rFonts w:ascii="Roboto" w:hAnsi="Roboto"/>
+          <w:lang w:val="es-EC"/>
+        </w:rPr>
+        <w:t>Rotación de Credenciales</w:t>
+      </w:r>
+      <w:r>
+        <w:rPr>
+          <w:rFonts w:ascii="Roboto" w:hAnsi="Roboto"/>
+          <w:lang w:val="es-EC"/>
+        </w:rPr>
+        <w:t xml:space="preserve"> de los roles de usuario</w:t>
+      </w:r>
+      <w:r>
+        <w:rPr>
+          <w:rFonts w:ascii="Roboto" w:hAnsi="Roboto"/>
+          <w:lang w:val="es-EC"/>
+        </w:rPr>
+        <w:t>:</w:t>
+      </w:r>
+    </w:p>
+    <w:p>
+      <w:pPr>
+        <w:rPr>
+          <w:rFonts w:ascii="Roboto" w:hAnsi="Roboto"/>
+          <w:b/>
+          <w:bCs/>
+          <w:lang w:val="es-EC"/>
+        </w:rPr>
+      </w:pPr>
+      <w:r>
+        <w:rPr>
+          <w:rFonts w:ascii="Roboto" w:hAnsi="Roboto"/>
+          <w:b/>
+          <w:bCs/>
+          <w:lang w:val="es-EC"/>
+        </w:rPr>
+        <w:t>Actualizar contraseñas de roles</w:t>
+      </w:r>
+      <w:r>
+        <w:rPr>
+          <w:rFonts w:ascii="Roboto" w:hAnsi="Roboto"/>
+          <w:b/>
+          <w:bCs/>
+          <w:lang w:val="es-EC"/>
+        </w:rPr>
+        <w:t xml:space="preserve"> importantes en el sistema</w:t>
+      </w:r>
+    </w:p>
+    <w:p>
+      <w:pPr>
+        <w:jc w:val="center"/>
+        <w:rPr>
+          <w:rFonts w:ascii="Roboto" w:hAnsi="Roboto"/>
+          <w:b/>
+          <w:bCs/>
+          <w:lang w:val="es-EC"/>
+        </w:rPr>
+      </w:pPr>
+      <w:r>
+        <w:rPr>
+          <w:rFonts w:ascii="Roboto" w:hAnsi="Roboto"/>
+          <w:b/>
+          <w:bCs/>
+          <w:lang w:val="es-EC"/>
+        </w:rPr>
+        <w:drawing>
+          <wp:inline distT="0" distB="0" distL="0" distR="0" wp14:anchorId="3E90EA7E" wp14:editId="1711E319">
+            <wp:extent cx="4043350" cy="1455420"/>
+            <wp:effectExtent l="0" t="0" r="0" b="0"/>
+            <wp:docPr id="1735871089" name="Imagen 1" descr="Interfaz de usuario gráfica, Texto, Aplicación, Correo electrónico&#10;&#10;El contenido generado por IA puede ser incorrecto."/>
+            <wp:cNvGraphicFramePr>
+              <a:graphicFrameLocks xmlns:a="http://schemas.openxmlformats.org/drawingml/2006/main" noChangeAspect="1"/>
+            </wp:cNvGraphicFramePr>
+            <a:graphic xmlns:a="http://schemas.openxmlformats.org/drawingml/2006/main">
+              <a:graphicData uri="http://schemas.openxmlformats.org/drawingml/2006/picture">
+                <pic:pic xmlns:pic="http://schemas.openxmlformats.org/drawingml/2006/picture">
+                  <pic:nvPicPr>
+                    <pic:cNvPr id="1735871089" name="Imagen 1" descr="Interfaz de usuario gráfica, Texto, Aplicación, Correo electrónico&#10;&#10;El contenido generado por IA puede ser incorrecto."/>
+                    <pic:cNvPicPr/>
+                  </pic:nvPicPr>
+                  <pic:blipFill>
+                    <a:blip r:embed="rId44"/>
+                    <a:stretch>
+                      <a:fillRect/>
+                    </a:stretch>
+                  </pic:blipFill>
+                  <pic:spPr>
+                    <a:xfrm>
+                      <a:off x="0" y="0"/>
+                      <a:ext cx="4063884" cy="1462811"/>
+                    </a:xfrm>
+                    <a:prstGeom prst="rect">
+                      <a:avLst/>
+                    </a:prstGeom>
+                  </pic:spPr>
+                </pic:pic>
+              </a:graphicData>
+            </a:graphic>
+          </wp:inline>
+        </w:drawing>
+      </w:r>
+    </w:p>
+    <w:p>
+      <w:pPr>
+        <w:rPr>
+          <w:rFonts w:ascii="Roboto" w:hAnsi="Roboto"/>
+          <w:b/>
+          <w:bCs/>
+          <w:lang w:val="es-EC"/>
+        </w:rPr>
+      </w:pPr>
+      <w:r>
+        <w:rPr>
+          <w:rFonts w:ascii="Roboto" w:hAnsi="Roboto"/>
+          <w:b/>
+          <w:bCs/>
+          <w:lang w:val="es-EC"/>
+        </w:rPr>
+        <w:lastRenderedPageBreak/>
+        <w:t xml:space="preserve">    </w:t>
+      </w:r>
+      <w:r>
+        <w:rPr>
+          <w:rFonts w:ascii="Roboto" w:hAnsi="Roboto"/>
+          <w:b/>
+          <w:bCs/>
+          <w:lang w:val="es-EC"/>
+        </w:rPr>
+        <w:t xml:space="preserve">Revocar conexiones activas dentro de sistemas por los </w:t>
+      </w:r>
+      <w:r>
+        <w:rPr>
+          <w:rFonts w:ascii="Roboto" w:hAnsi="Roboto"/>
+          <w:b/>
+          <w:bCs/>
+          <w:lang w:val="es-EC"/>
+        </w:rPr>
+        <w:t>usuarios</w:t>
+      </w:r>
+      <w:r>
+        <w:rPr>
+          <w:rFonts w:ascii="Roboto" w:hAnsi="Roboto"/>
+          <w:b/>
+          <w:bCs/>
+          <w:lang w:val="es-EC"/>
+        </w:rPr>
+        <w:t xml:space="preserve"> permitidos</w:t>
+      </w:r>
+    </w:p>
+    <w:p>
+      <w:pPr>
+        <w:jc w:val="center"/>
+        <w:rPr>
+          <w:rFonts w:ascii="Roboto" w:hAnsi="Roboto"/>
+          <w:lang w:val="es-EC"/>
+        </w:rPr>
+      </w:pPr>
+      <w:r>
+        <w:rPr>
+          <w:rFonts w:ascii="Roboto" w:hAnsi="Roboto"/>
+          <w:lang w:val="es-EC"/>
+        </w:rPr>
+        <w:drawing>
+          <wp:inline distT="0" distB="0" distL="0" distR="0" wp14:anchorId="0D1484AE" wp14:editId="7FE0963C">
+            <wp:extent cx="3964305" cy="1646494"/>
+            <wp:effectExtent l="0" t="0" r="0" b="0"/>
+            <wp:docPr id="1680173808" name="Imagen 1" descr="Interfaz de usuario gráfica, Texto, Aplicación&#10;&#10;El contenido generado por IA puede ser incorrecto."/>
+            <wp:cNvGraphicFramePr>
+              <a:graphicFrameLocks xmlns:a="http://schemas.openxmlformats.org/drawingml/2006/main" noChangeAspect="1"/>
+            </wp:cNvGraphicFramePr>
+            <a:graphic xmlns:a="http://schemas.openxmlformats.org/drawingml/2006/main">
+              <a:graphicData uri="http://schemas.openxmlformats.org/drawingml/2006/picture">
+                <pic:pic xmlns:pic="http://schemas.openxmlformats.org/drawingml/2006/picture">
+                  <pic:nvPicPr>
+                    <pic:cNvPr id="1680173808" name="Imagen 1" descr="Interfaz de usuario gráfica, Texto, Aplicación&#10;&#10;El contenido generado por IA puede ser incorrecto."/>
+                    <pic:cNvPicPr/>
+                  </pic:nvPicPr>
+                  <pic:blipFill>
+                    <a:blip r:embed="rId45"/>
+                    <a:stretch>
+                      <a:fillRect/>
+                    </a:stretch>
+                  </pic:blipFill>
+                  <pic:spPr>
+                    <a:xfrm>
+                      <a:off x="0" y="0"/>
+                      <a:ext cx="3971545" cy="1649501"/>
+                    </a:xfrm>
+                    <a:prstGeom prst="rect">
+                      <a:avLst/>
+                    </a:prstGeom>
+                  </pic:spPr>
+                </pic:pic>
+              </a:graphicData>
+            </a:graphic>
+          </wp:inline>
+        </w:drawing>
+      </w:r>
+    </w:p>
+    <w:p>
+      <w:pPr>
+        <w:rPr>
+          <w:rFonts w:ascii="Roboto" w:hAnsi="Roboto"/>
+          <w:lang w:val="es-EC"/>
+        </w:rPr>
+      </w:pPr>
+      <w:r>
+        <w:rPr>
+          <w:rFonts w:ascii="Roboto" w:hAnsi="Roboto"/>
+          <w:lang w:val="es-EC"/>
+        </w:rPr>
+        <w:t>Como usuario de seguridad se debe llevar un seguimiento de las actividades realizadas dentro del sistema por ello se registran las actividades en tablas de auditoría.</w:t>
+      </w:r>
+    </w:p>
+    <w:p>
+      <w:pPr>
+        <w:jc w:val="center"/>
+        <w:rPr>
+          <w:rFonts w:ascii="Roboto" w:hAnsi="Roboto"/>
+          <w:lang w:val="es-EC"/>
+        </w:rPr>
+      </w:pPr>
+      <w:r>
+        <w:rPr>
+          <w:rFonts w:ascii="Roboto" w:hAnsi="Roboto"/>
+          <w:lang w:val="es-EC"/>
+        </w:rPr>
+        <w:drawing>
+          <wp:inline distT="0" distB="0" distL="0" distR="0" wp14:anchorId="10DB85FD" wp14:editId="2DF133FC">
+            <wp:extent cx="5397340" cy="1539240"/>
+            <wp:effectExtent l="0" t="0" r="0" b="3810"/>
+            <wp:docPr id="261787113" name="Imagen 1" descr="Texto&#10;&#10;El contenido generado por IA puede ser incorrecto."/>
+            <wp:cNvGraphicFramePr>
+              <a:graphicFrameLocks xmlns:a="http://schemas.openxmlformats.org/drawingml/2006/main" noChangeAspect="1"/>
+            </wp:cNvGraphicFramePr>
+            <a:graphic xmlns:a="http://schemas.openxmlformats.org/drawingml/2006/main">
+              <a:graphicData uri="http://schemas.openxmlformats.org/drawingml/2006/picture">
+                <pic:pic xmlns:pic="http://schemas.openxmlformats.org/drawingml/2006/picture">
+                  <pic:nvPicPr>
+                    <pic:cNvPr id="261787113" name="Imagen 1" descr="Texto&#10;&#10;El contenido generado por IA puede ser incorrecto."/>
+                    <pic:cNvPicPr/>
+                  </pic:nvPicPr>
+                  <pic:blipFill>
+                    <a:blip r:embed="rId46"/>
+                    <a:stretch>
+                      <a:fillRect/>
+                    </a:stretch>
+                  </pic:blipFill>
+                  <pic:spPr>
+                    <a:xfrm>
+                      <a:off x="0" y="0"/>
+                      <a:ext cx="5423348" cy="1546657"/>
+                    </a:xfrm>
+                    <a:prstGeom prst="rect">
+                      <a:avLst/>
+                    </a:prstGeom>
+                  </pic:spPr>
+                </pic:pic>
+              </a:graphicData>
+            </a:graphic>
+          </wp:inline>
+        </w:drawing>
+      </w:r>
+    </w:p>
+    <w:p>
+      <w:pPr>
+        <w:jc w:val="center"/>
+        <w:rPr>
+          <w:rFonts w:ascii="Roboto" w:hAnsi="Roboto"/>
+          <w:lang w:val="es-EC"/>
+        </w:rPr>
+      </w:pPr>
+      <w:r>
+        <w:rPr>
+          <w:rFonts w:ascii="Roboto" w:hAnsi="Roboto"/>
+          <w:lang w:val="es-EC"/>
+        </w:rPr>
+        <w:drawing>
+          <wp:inline distT="0" distB="0" distL="0" distR="0" wp14:anchorId="48A6D005" wp14:editId="53C0BD12">
+            <wp:extent cx="3442336" cy="942178"/>
+            <wp:effectExtent l="0" t="0" r="5715" b="0"/>
+            <wp:docPr id="2043916079" name="Imagen 1" descr="Interfaz de usuario gráfica, Texto&#10;&#10;El contenido generado por IA puede ser incorrecto."/>
+            <wp:cNvGraphicFramePr>
+              <a:graphicFrameLocks xmlns:a="http://schemas.openxmlformats.org/drawingml/2006/main" noChangeAspect="1"/>
+            </wp:cNvGraphicFramePr>
+            <a:graphic xmlns:a="http://schemas.openxmlformats.org/drawingml/2006/main">
+              <a:graphicData uri="http://schemas.openxmlformats.org/drawingml/2006/picture">
+                <pic:pic xmlns:pic="http://schemas.openxmlformats.org/drawingml/2006/picture">
+                  <pic:nvPicPr>
+                    <pic:cNvPr id="2043916079" name="Imagen 1" descr="Interfaz de usuario gráfica, Texto&#10;&#10;El contenido generado por IA puede ser incorrecto."/>
+                    <pic:cNvPicPr/>
+                  </pic:nvPicPr>
+                  <pic:blipFill>
+                    <a:blip r:embed="rId47"/>
+                    <a:stretch>
+                      <a:fillRect/>
+                    </a:stretch>
+                  </pic:blipFill>
+                  <pic:spPr>
+                    <a:xfrm>
+                      <a:off x="0" y="0"/>
+                      <a:ext cx="3452959" cy="945085"/>
+                    </a:xfrm>
+                    <a:prstGeom prst="rect">
+                      <a:avLst/>
+                    </a:prstGeom>
+                  </pic:spPr>
+                </pic:pic>
+              </a:graphicData>
+            </a:graphic>
+          </wp:inline>
+        </w:drawing>
+      </w:r>
+    </w:p>
+    <w:p>
+      <w:pPr>
+        <w:jc w:val="center"/>
+        <w:rPr>
+          <w:rFonts w:ascii="Roboto" w:hAnsi="Roboto"/>
+          <w:lang w:val="es-EC"/>
+        </w:rPr>
+      </w:pPr>
+      <w:r>
+        <w:rPr>
+          <w:rFonts w:ascii="Roboto" w:hAnsi="Roboto"/>
+          <w:lang w:val="es-EC"/>
+        </w:rPr>
+        <w:drawing>
+          <wp:inline distT="0" distB="0" distL="0" distR="0" wp14:anchorId="27E92833" wp14:editId="38C21232">
+            <wp:extent cx="5999238" cy="1181100"/>
+            <wp:effectExtent l="0" t="0" r="1905" b="0"/>
+            <wp:docPr id="96242276" name="Imagen 1" descr="Interfaz de usuario gráfica, Texto, Aplicación, Word&#10;&#10;El contenido generado por IA puede ser incorrecto."/>
+            <wp:cNvGraphicFramePr>
+              <a:graphicFrameLocks xmlns:a="http://schemas.openxmlformats.org/drawingml/2006/main" noChangeAspect="1"/>
+            </wp:cNvGraphicFramePr>
+            <a:graphic xmlns:a="http://schemas.openxmlformats.org/drawingml/2006/main">
+              <a:graphicData uri="http://schemas.openxmlformats.org/drawingml/2006/picture">
+                <pic:pic xmlns:pic="http://schemas.openxmlformats.org/drawingml/2006/picture">
+                  <pic:nvPicPr>
+                    <pic:cNvPr id="96242276" name="Imagen 1" descr="Interfaz de usuario gráfica, Texto, Aplicación, Word&#10;&#10;El contenido generado por IA puede ser incorrecto."/>
+                    <pic:cNvPicPr/>
+                  </pic:nvPicPr>
+                  <pic:blipFill>
+                    <a:blip r:embed="rId48"/>
+                    <a:stretch>
+                      <a:fillRect/>
+                    </a:stretch>
+                  </pic:blipFill>
+                  <pic:spPr>
+                    <a:xfrm>
+                      <a:off x="0" y="0"/>
+                      <a:ext cx="6008401" cy="1182904"/>
+                    </a:xfrm>
+                    <a:prstGeom prst="rect">
+                      <a:avLst/>
+                    </a:prstGeom>
+                  </pic:spPr>
+                </pic:pic>
+              </a:graphicData>
+            </a:graphic>
+          </wp:inline>
+        </w:drawing>
+      </w:r>
+    </w:p>
+    <w:p>
+      <w:pPr>
+        <w:rPr>
+          <w:rFonts w:ascii="Roboto" w:hAnsi="Roboto"/>
+          <w:b/>
+          <w:bCs/>
+          <w:lang w:val="es-MX"/>
+        </w:rPr>
+      </w:pPr>
+      <w:r>
+        <w:rPr>
+          <w:rFonts w:ascii="Roboto" w:hAnsi="Roboto"/>
+          <w:lang w:val="es-MX"/>
+        </w:rPr>
+        <w:t xml:space="preserve">  </w:t>
+      </w:r>
+      <w:r>
+        <w:rPr>
+          <w:rFonts w:ascii="Roboto" w:hAnsi="Roboto"/>
+          <w:b/>
+          <w:bCs/>
+          <w:lang w:val="es-MX"/>
+        </w:rPr>
+        <w:t>Simulación de roles (</w:t>
+      </w:r>
+      <w:r>
+        <w:rPr>
+          <w:rFonts w:ascii="Roboto" w:hAnsi="Roboto"/>
+          <w:b/>
+          <w:bCs/>
+          <w:lang w:val="es-MX"/>
+        </w:rPr>
+        <w:t>Usuario final</w:t>
+      </w:r>
+      <w:r>
+        <w:rPr>
+          <w:rFonts w:ascii="Roboto" w:hAnsi="Roboto"/>
+          <w:b/>
+          <w:bCs/>
+          <w:lang w:val="es-MX"/>
+        </w:rPr>
+        <w:t xml:space="preserve">) </w:t>
+      </w:r>
+    </w:p>
+    <w:p>
+      <w:pPr>
+        <w:rPr>
+          <w:rFonts w:ascii="Roboto" w:hAnsi="Roboto"/>
+          <w:lang w:val="es-MX"/>
+        </w:rPr>
+      </w:pPr>
+      <w:r>
+        <w:rPr>
+          <w:rFonts w:ascii="Roboto" w:hAnsi="Roboto"/>
+          <w:lang w:val="es-MX"/>
+        </w:rPr>
+        <w:t>Las actividades para realizar de acuerdo con el rol propuesto son:</w:t>
+      </w:r>
+    </w:p>
+    <w:p>
+      <w:pPr>
+        <w:rPr>
+          <w:rFonts w:ascii="Roboto" w:hAnsi="Roboto"/>
+          <w:b/>
+          <w:bCs/>
+          <w:lang w:val="es-MX"/>
+        </w:rPr>
+      </w:pPr>
+      <w:r>
+        <w:rPr>
+          <w:rFonts w:ascii="Roboto" w:hAnsi="Roboto"/>
+          <w:b/>
+          <w:bCs/>
+          <w:lang w:val="es-MX"/>
+        </w:rPr>
+        <w:t>Consultas en el sistema sobre tablas específicas</w:t>
+      </w:r>
+      <w:r>
+        <w:rPr>
+          <w:rFonts w:ascii="Roboto" w:hAnsi="Roboto"/>
+          <w:b/>
+          <w:bCs/>
+          <w:lang w:val="es-MX"/>
+        </w:rPr>
+        <w:t>:</w:t>
+      </w:r>
+    </w:p>
+    <w:p>
+      <w:pPr>
+        <w:rPr>
+          <w:rFonts w:ascii="Roboto" w:hAnsi="Roboto"/>
+          <w:lang w:val="es-EC"/>
+        </w:rPr>
+      </w:pPr>
+    </w:p>
+    <w:p>
+      <w:pPr>
+        <w:rPr>
+          <w:rFonts w:ascii="Roboto" w:hAnsi="Roboto"/>
+          <w:lang w:val="es-EC"/>
+        </w:rPr>
+      </w:pPr>
+    </w:p>
+    <w:p>
+      <w:pPr>
+        <w:rPr>
+          <w:rFonts w:ascii="Roboto" w:hAnsi="Roboto"/>
+          <w:lang w:val="es-EC"/>
+        </w:rPr>
+      </w:pPr>
+    </w:p>
+    <w:p>
+      <w:pPr>
+        <w:jc w:val="center"/>
+        <w:rPr>
+          <w:rFonts w:ascii="Roboto" w:hAnsi="Roboto"/>
+          <w:b/>
+          <w:bCs/>
+          <w:lang w:val="es-EC"/>
+        </w:rPr>
+      </w:pPr>
+      <w:r>
+        <w:rPr>
+          <w:rFonts w:ascii="Roboto" w:hAnsi="Roboto"/>
+          <w:b/>
+          <w:bCs/>
+          <w:lang w:val="es-EC"/>
+        </w:rPr>
+        <w:lastRenderedPageBreak/>
+        <w:drawing>
+          <wp:inline distT="0" distB="0" distL="0" distR="0" wp14:anchorId="0740D698" wp14:editId="178ED91C">
+            <wp:extent cx="4623466" cy="3470275"/>
+            <wp:effectExtent l="0" t="0" r="5715" b="0"/>
+            <wp:docPr id="781713495" name="Imagen 1" descr="Imagen que contiene Texto&#10;&#10;El contenido generado por IA puede ser incorrecto."/>
+            <wp:cNvGraphicFramePr>
+              <a:graphicFrameLocks xmlns:a="http://schemas.openxmlformats.org/drawingml/2006/main" noChangeAspect="1"/>
+            </wp:cNvGraphicFramePr>
+            <a:graphic xmlns:a="http://schemas.openxmlformats.org/drawingml/2006/main">
+              <a:graphicData uri="http://schemas.openxmlformats.org/drawingml/2006/picture">
+                <pic:pic xmlns:pic="http://schemas.openxmlformats.org/drawingml/2006/picture">
+                  <pic:nvPicPr>
+                    <pic:cNvPr id="781713495" name="Imagen 1" descr="Imagen que contiene Texto&#10;&#10;El contenido generado por IA puede ser incorrecto."/>
+                    <pic:cNvPicPr/>
+                  </pic:nvPicPr>
+                  <pic:blipFill>
+                    <a:blip r:embed="rId49"/>
+                    <a:stretch>
+                      <a:fillRect/>
+                    </a:stretch>
+                  </pic:blipFill>
+                  <pic:spPr>
+                    <a:xfrm>
+                      <a:off x="0" y="0"/>
+                      <a:ext cx="4630901" cy="3475856"/>
+                    </a:xfrm>
+                    <a:prstGeom prst="rect">
+                      <a:avLst/>
+                    </a:prstGeom>
+                  </pic:spPr>
+                </pic:pic>
+              </a:graphicData>
+            </a:graphic>
+          </wp:inline>
+        </w:drawing>
+      </w:r>
+    </w:p>
+    <w:p>
+      <w:pPr>
+        <w:rPr>
+          <w:rFonts w:ascii="Roboto" w:hAnsi="Roboto"/>
+          <w:b/>
+          <w:bCs/>
+        </w:rPr>
+      </w:pPr>
+    </w:p>
+    <w:p>
+      <w:pPr>
+        <w:rPr>
+          <w:rFonts w:ascii="Roboto" w:hAnsi="Roboto"/>
+        </w:rPr>
+      </w:pPr>
+    </w:p>
+    <w:p>
+      <w:pPr>
+        <w:pStyle w:val="Ttulo2"/>
+        <w:rPr>
           <w:rFonts w:ascii="Roboto" w:hAnsi="Roboto"/>
           <w:lang w:val="es-EC"/>
         </w:rPr>
@@ -6915,6 +9543,15 @@
         </w:rPr>
         <w:t>, y fue validada en rendimiento y seguridad. Se recomienda a futuro:</w:t>
       </w:r>
+    </w:p>
+    <w:p>
+      <w:pPr>
+        <w:spacing w:after="0" w:line="276" w:lineRule="auto"/>
+        <w:rPr>
+          <w:rFonts w:ascii="Roboto" w:hAnsi="Roboto"/>
+          <w:lang w:val="es-EC"/>
+        </w:rPr>
+      </w:pPr>
       <w:r>
         <w:rPr>
           <w:rFonts w:ascii="Roboto" w:hAnsi="Roboto"/>
@@ -6937,31 +9574,7 @@
           <w:rFonts w:ascii="Roboto" w:hAnsi="Roboto"/>
           <w:lang w:val="es-EC"/>
         </w:rPr>
-        <w:t xml:space="preserve"> BI o </w:t>
-      </w:r>
-      <w:proofErr w:type="spellStart"/>
-      <w:r>
-        <w:rPr>
-          <w:rFonts w:ascii="Roboto" w:hAnsi="Roboto"/>
-          <w:lang w:val="es-EC"/>
-        </w:rPr>
-        <w:t>Tableau</w:t>
-      </w:r>
-      <w:proofErr w:type="spellEnd"/>
-      <w:r>
-        <w:rPr>
-          <w:rFonts w:ascii="Roboto" w:hAnsi="Roboto"/>
-          <w:lang w:val="es-EC"/>
-        </w:rPr>
-        <w:t>).</w:t>
-      </w:r>
-      <w:r>
-        <w:rPr>
-          <w:rFonts w:ascii="Roboto" w:hAnsi="Roboto"/>
-          <w:lang w:val="es-EC"/>
-        </w:rPr>
-        <w:br/>
-        <w:t>- Incluir pasarelas de pago para ampliar funcionalidad.</w:t>
+        <w:t xml:space="preserve"> BI).</w:t>
       </w:r>
       <w:r>
         <w:rPr>
@@ -6987,6 +9600,7 @@
     </w:p>
     <w:p>
       <w:pPr>
+        <w:spacing w:after="0" w:line="276" w:lineRule="auto"/>
         <w:rPr>
           <w:rFonts w:ascii="Roboto" w:hAnsi="Roboto"/>
           <w:lang w:val="es-EC"/>
@@ -7023,6 +9637,7 @@
     </w:p>
     <w:p>
       <w:pPr>
+        <w:spacing w:after="0" w:line="276" w:lineRule="auto"/>
         <w:rPr>
           <w:rFonts w:ascii="Roboto" w:hAnsi="Roboto"/>
           <w:lang w:val="es-EC"/>
@@ -7059,6 +9674,7 @@
     </w:p>
     <w:p>
       <w:pPr>
+        <w:spacing w:after="0" w:line="276" w:lineRule="auto"/>
         <w:rPr>
           <w:rFonts w:ascii="Roboto" w:hAnsi="Roboto"/>
           <w:lang w:val="es-EC"/>
@@ -7077,6 +9693,22 @@
           <w:lang w:val="es-EC"/>
         </w:rPr>
         <w:t>ntes de realizar pruebas de rendimiento y seguridad.</w:t>
+      </w:r>
+    </w:p>
+    <w:p>
+      <w:pPr>
+        <w:spacing w:after="0" w:line="276" w:lineRule="auto"/>
+        <w:rPr>
+          <w:rFonts w:ascii="Roboto" w:hAnsi="Roboto"/>
+          <w:lang w:val="es-EC"/>
+        </w:rPr>
+      </w:pPr>
+      <w:r>
+        <w:rPr>
+          <w:rFonts w:ascii="Roboto" w:hAnsi="Roboto"/>
+          <w:lang w:val="es-EC"/>
+        </w:rPr>
+        <w:t xml:space="preserve">- Implementar herramientas digitales y de automatización para monitoreo de recursos y rendimiento en la base datos. </w:t>
       </w:r>
     </w:p>
     <w:p>
@@ -7448,6 +10080,155 @@
     </w:lvl>
   </w:abstractNum>
   <w:abstractNum w:abstractNumId="10" w15:restartNumberingAfterBreak="0">
+    <w:nsid w:val="068143EB"/>
+    <w:multiLevelType w:val="multilevel"/>
+    <w:tmpl w:val="7C1CBF26"/>
+    <w:lvl w:ilvl="0">
+      <w:start w:val="1"/>
+      <w:numFmt w:val="bullet"/>
+      <w:lvlText w:val=""/>
+      <w:lvlJc w:val="left"/>
+      <w:pPr>
+        <w:tabs>
+          <w:tab w:val="num" w:pos="720"/>
+        </w:tabs>
+        <w:ind w:left="720" w:hanging="360"/>
+      </w:pPr>
+      <w:rPr>
+        <w:rFonts w:ascii="Symbol" w:hAnsi="Symbol" w:hint="default"/>
+        <w:sz w:val="20"/>
+      </w:rPr>
+    </w:lvl>
+    <w:lvl w:ilvl="1" w:tentative="1">
+      <w:start w:val="1"/>
+      <w:numFmt w:val="bullet"/>
+      <w:lvlText w:val="o"/>
+      <w:lvlJc w:val="left"/>
+      <w:pPr>
+        <w:tabs>
+          <w:tab w:val="num" w:pos="1440"/>
+        </w:tabs>
+        <w:ind w:left="1440" w:hanging="360"/>
+      </w:pPr>
+      <w:rPr>
+        <w:rFonts w:ascii="Courier New" w:hAnsi="Courier New" w:hint="default"/>
+        <w:sz w:val="20"/>
+      </w:rPr>
+    </w:lvl>
+    <w:lvl w:ilvl="2" w:tentative="1">
+      <w:start w:val="1"/>
+      <w:numFmt w:val="bullet"/>
+      <w:lvlText w:val=""/>
+      <w:lvlJc w:val="left"/>
+      <w:pPr>
+        <w:tabs>
+          <w:tab w:val="num" w:pos="2160"/>
+        </w:tabs>
+        <w:ind w:left="2160" w:hanging="360"/>
+      </w:pPr>
+      <w:rPr>
+        <w:rFonts w:ascii="Wingdings" w:hAnsi="Wingdings" w:hint="default"/>
+        <w:sz w:val="20"/>
+      </w:rPr>
+    </w:lvl>
+    <w:lvl w:ilvl="3" w:tentative="1">
+      <w:start w:val="1"/>
+      <w:numFmt w:val="bullet"/>
+      <w:lvlText w:val=""/>
+      <w:lvlJc w:val="left"/>
+      <w:pPr>
+        <w:tabs>
+          <w:tab w:val="num" w:pos="2880"/>
+        </w:tabs>
+        <w:ind w:left="2880" w:hanging="360"/>
+      </w:pPr>
+      <w:rPr>
+        <w:rFonts w:ascii="Wingdings" w:hAnsi="Wingdings" w:hint="default"/>
+        <w:sz w:val="20"/>
+      </w:rPr>
+    </w:lvl>
+    <w:lvl w:ilvl="4" w:tentative="1">
+      <w:start w:val="1"/>
+      <w:numFmt w:val="bullet"/>
+      <w:lvlText w:val=""/>
+      <w:lvlJc w:val="left"/>
+      <w:pPr>
+        <w:tabs>
+          <w:tab w:val="num" w:pos="3600"/>
+        </w:tabs>
+        <w:ind w:left="3600" w:hanging="360"/>
+      </w:pPr>
+      <w:rPr>
+        <w:rFonts w:ascii="Wingdings" w:hAnsi="Wingdings" w:hint="default"/>
+        <w:sz w:val="20"/>
+      </w:rPr>
+    </w:lvl>
+    <w:lvl w:ilvl="5" w:tentative="1">
+      <w:start w:val="1"/>
+      <w:numFmt w:val="bullet"/>
+      <w:lvlText w:val=""/>
+      <w:lvlJc w:val="left"/>
+      <w:pPr>
+        <w:tabs>
+          <w:tab w:val="num" w:pos="4320"/>
+        </w:tabs>
+        <w:ind w:left="4320" w:hanging="360"/>
+      </w:pPr>
+      <w:rPr>
+        <w:rFonts w:ascii="Wingdings" w:hAnsi="Wingdings" w:hint="default"/>
+        <w:sz w:val="20"/>
+      </w:rPr>
+    </w:lvl>
+    <w:lvl w:ilvl="6" w:tentative="1">
+      <w:start w:val="1"/>
+      <w:numFmt w:val="bullet"/>
+      <w:lvlText w:val=""/>
+      <w:lvlJc w:val="left"/>
+      <w:pPr>
+        <w:tabs>
+          <w:tab w:val="num" w:pos="5040"/>
+        </w:tabs>
+        <w:ind w:left="5040" w:hanging="360"/>
+      </w:pPr>
+      <w:rPr>
+        <w:rFonts w:ascii="Wingdings" w:hAnsi="Wingdings" w:hint="default"/>
+        <w:sz w:val="20"/>
+      </w:rPr>
+    </w:lvl>
+    <w:lvl w:ilvl="7" w:tentative="1">
+      <w:start w:val="1"/>
+      <w:numFmt w:val="bullet"/>
+      <w:lvlText w:val=""/>
+      <w:lvlJc w:val="left"/>
+      <w:pPr>
+        <w:tabs>
+          <w:tab w:val="num" w:pos="5760"/>
+        </w:tabs>
+        <w:ind w:left="5760" w:hanging="360"/>
+      </w:pPr>
+      <w:rPr>
+        <w:rFonts w:ascii="Wingdings" w:hAnsi="Wingdings" w:hint="default"/>
+        <w:sz w:val="20"/>
+      </w:rPr>
+    </w:lvl>
+    <w:lvl w:ilvl="8" w:tentative="1">
+      <w:start w:val="1"/>
+      <w:numFmt w:val="bullet"/>
+      <w:lvlText w:val=""/>
+      <w:lvlJc w:val="left"/>
+      <w:pPr>
+        <w:tabs>
+          <w:tab w:val="num" w:pos="6480"/>
+        </w:tabs>
+        <w:ind w:left="6480" w:hanging="360"/>
+      </w:pPr>
+      <w:rPr>
+        <w:rFonts w:ascii="Wingdings" w:hAnsi="Wingdings" w:hint="default"/>
+        <w:sz w:val="20"/>
+      </w:rPr>
+    </w:lvl>
+  </w:abstractNum>
+  <w:abstractNum w:abstractNumId="11" w15:restartNumberingAfterBreak="0">
     <w:nsid w:val="06AD4601"/>
     <w:multiLevelType w:val="multilevel"/>
     <w:tmpl w:val="A1084396"/>
@@ -7564,7 +10345,7 @@
       </w:pPr>
     </w:lvl>
   </w:abstractNum>
-  <w:abstractNum w:abstractNumId="11" w15:restartNumberingAfterBreak="0">
+  <w:abstractNum w:abstractNumId="12" w15:restartNumberingAfterBreak="0">
     <w:nsid w:val="08A37A36"/>
     <w:multiLevelType w:val="hybridMultilevel"/>
     <w:tmpl w:val="85B27314"/>
@@ -7676,7 +10457,124 @@
       </w:rPr>
     </w:lvl>
   </w:abstractNum>
-  <w:abstractNum w:abstractNumId="12" w15:restartNumberingAfterBreak="0">
+  <w:abstractNum w:abstractNumId="13" w15:restartNumberingAfterBreak="0">
+    <w:nsid w:val="0CBC3DB7"/>
+    <w:multiLevelType w:val="multilevel"/>
+    <w:tmpl w:val="99A24B40"/>
+    <w:lvl w:ilvl="0">
+      <w:start w:val="1"/>
+      <w:numFmt w:val="decimal"/>
+      <w:lvlText w:val="%1."/>
+      <w:lvlJc w:val="left"/>
+      <w:pPr>
+        <w:tabs>
+          <w:tab w:val="num" w:pos="720"/>
+        </w:tabs>
+        <w:ind w:left="720" w:hanging="360"/>
+      </w:pPr>
+    </w:lvl>
+    <w:lvl w:ilvl="1">
+      <w:start w:val="1"/>
+      <w:numFmt w:val="bullet"/>
+      <w:lvlText w:val="o"/>
+      <w:lvlJc w:val="left"/>
+      <w:pPr>
+        <w:tabs>
+          <w:tab w:val="num" w:pos="1440"/>
+        </w:tabs>
+        <w:ind w:left="1440" w:hanging="360"/>
+      </w:pPr>
+      <w:rPr>
+        <w:rFonts w:ascii="Courier New" w:hAnsi="Courier New" w:hint="default"/>
+        <w:sz w:val="20"/>
+      </w:rPr>
+    </w:lvl>
+    <w:lvl w:ilvl="2" w:tentative="1">
+      <w:start w:val="1"/>
+      <w:numFmt w:val="decimal"/>
+      <w:lvlText w:val="%3."/>
+      <w:lvlJc w:val="left"/>
+      <w:pPr>
+        <w:tabs>
+          <w:tab w:val="num" w:pos="2160"/>
+        </w:tabs>
+        <w:ind w:left="2160" w:hanging="360"/>
+      </w:pPr>
+    </w:lvl>
+    <w:lvl w:ilvl="3" w:tentative="1">
+      <w:start w:val="1"/>
+      <w:numFmt w:val="decimal"/>
+      <w:lvlText w:val="%4."/>
+      <w:lvlJc w:val="left"/>
+      <w:pPr>
+        <w:tabs>
+          <w:tab w:val="num" w:pos="2880"/>
+        </w:tabs>
+        <w:ind w:left="2880" w:hanging="360"/>
+      </w:pPr>
+    </w:lvl>
+    <w:lvl w:ilvl="4" w:tentative="1">
+      <w:start w:val="1"/>
+      <w:numFmt w:val="decimal"/>
+      <w:lvlText w:val="%5."/>
+      <w:lvlJc w:val="left"/>
+      <w:pPr>
+        <w:tabs>
+          <w:tab w:val="num" w:pos="3600"/>
+        </w:tabs>
+        <w:ind w:left="3600" w:hanging="360"/>
+      </w:pPr>
+    </w:lvl>
+    <w:lvl w:ilvl="5" w:tentative="1">
+      <w:start w:val="1"/>
+      <w:numFmt w:val="decimal"/>
+      <w:lvlText w:val="%6."/>
+      <w:lvlJc w:val="left"/>
+      <w:pPr>
+        <w:tabs>
+          <w:tab w:val="num" w:pos="4320"/>
+        </w:tabs>
+        <w:ind w:left="4320" w:hanging="360"/>
+      </w:pPr>
+    </w:lvl>
+    <w:lvl w:ilvl="6" w:tentative="1">
+      <w:start w:val="1"/>
+      <w:numFmt w:val="decimal"/>
+      <w:lvlText w:val="%7."/>
+      <w:lvlJc w:val="left"/>
+      <w:pPr>
+        <w:tabs>
+          <w:tab w:val="num" w:pos="5040"/>
+        </w:tabs>
+        <w:ind w:left="5040" w:hanging="360"/>
+      </w:pPr>
+    </w:lvl>
+    <w:lvl w:ilvl="7" w:tentative="1">
+      <w:start w:val="1"/>
+      <w:numFmt w:val="decimal"/>
+      <w:lvlText w:val="%8."/>
+      <w:lvlJc w:val="left"/>
+      <w:pPr>
+        <w:tabs>
+          <w:tab w:val="num" w:pos="5760"/>
+        </w:tabs>
+        <w:ind w:left="5760" w:hanging="360"/>
+      </w:pPr>
+    </w:lvl>
+    <w:lvl w:ilvl="8" w:tentative="1">
+      <w:start w:val="1"/>
+      <w:numFmt w:val="decimal"/>
+      <w:lvlText w:val="%9."/>
+      <w:lvlJc w:val="left"/>
+      <w:pPr>
+        <w:tabs>
+          <w:tab w:val="num" w:pos="6480"/>
+        </w:tabs>
+        <w:ind w:left="6480" w:hanging="360"/>
+      </w:pPr>
+    </w:lvl>
+  </w:abstractNum>
+  <w:abstractNum w:abstractNumId="14" w15:restartNumberingAfterBreak="0">
     <w:nsid w:val="0D011E53"/>
     <w:multiLevelType w:val="hybridMultilevel"/>
     <w:tmpl w:val="2318A8EE"/>
@@ -7789,7 +10687,156 @@
       </w:rPr>
     </w:lvl>
   </w:abstractNum>
-  <w:abstractNum w:abstractNumId="13" w15:restartNumberingAfterBreak="0">
+  <w:abstractNum w:abstractNumId="15" w15:restartNumberingAfterBreak="0">
+    <w:nsid w:val="12AF6E50"/>
+    <w:multiLevelType w:val="multilevel"/>
+    <w:tmpl w:val="AABEDF2E"/>
+    <w:lvl w:ilvl="0">
+      <w:start w:val="1"/>
+      <w:numFmt w:val="bullet"/>
+      <w:lvlText w:val=""/>
+      <w:lvlJc w:val="left"/>
+      <w:pPr>
+        <w:tabs>
+          <w:tab w:val="num" w:pos="720"/>
+        </w:tabs>
+        <w:ind w:left="720" w:hanging="360"/>
+      </w:pPr>
+      <w:rPr>
+        <w:rFonts w:ascii="Symbol" w:hAnsi="Symbol" w:hint="default"/>
+        <w:sz w:val="20"/>
+      </w:rPr>
+    </w:lvl>
+    <w:lvl w:ilvl="1" w:tentative="1">
+      <w:start w:val="1"/>
+      <w:numFmt w:val="bullet"/>
+      <w:lvlText w:val="o"/>
+      <w:lvlJc w:val="left"/>
+      <w:pPr>
+        <w:tabs>
+          <w:tab w:val="num" w:pos="1440"/>
+        </w:tabs>
+        <w:ind w:left="1440" w:hanging="360"/>
+      </w:pPr>
+      <w:rPr>
+        <w:rFonts w:ascii="Courier New" w:hAnsi="Courier New" w:hint="default"/>
+        <w:sz w:val="20"/>
+      </w:rPr>
+    </w:lvl>
+    <w:lvl w:ilvl="2" w:tentative="1">
+      <w:start w:val="1"/>
+      <w:numFmt w:val="bullet"/>
+      <w:lvlText w:val=""/>
+      <w:lvlJc w:val="left"/>
+      <w:pPr>
+        <w:tabs>
+          <w:tab w:val="num" w:pos="2160"/>
+        </w:tabs>
+        <w:ind w:left="2160" w:hanging="360"/>
+      </w:pPr>
+      <w:rPr>
+        <w:rFonts w:ascii="Wingdings" w:hAnsi="Wingdings" w:hint="default"/>
+        <w:sz w:val="20"/>
+      </w:rPr>
+    </w:lvl>
+    <w:lvl w:ilvl="3" w:tentative="1">
+      <w:start w:val="1"/>
+      <w:numFmt w:val="bullet"/>
+      <w:lvlText w:val=""/>
+      <w:lvlJc w:val="left"/>
+      <w:pPr>
+        <w:tabs>
+          <w:tab w:val="num" w:pos="2880"/>
+        </w:tabs>
+        <w:ind w:left="2880" w:hanging="360"/>
+      </w:pPr>
+      <w:rPr>
+        <w:rFonts w:ascii="Wingdings" w:hAnsi="Wingdings" w:hint="default"/>
+        <w:sz w:val="20"/>
+      </w:rPr>
+    </w:lvl>
+    <w:lvl w:ilvl="4" w:tentative="1">
+      <w:start w:val="1"/>
+      <w:numFmt w:val="bullet"/>
+      <w:lvlText w:val=""/>
+      <w:lvlJc w:val="left"/>
+      <w:pPr>
+        <w:tabs>
+          <w:tab w:val="num" w:pos="3600"/>
+        </w:tabs>
+        <w:ind w:left="3600" w:hanging="360"/>
+      </w:pPr>
+      <w:rPr>
+        <w:rFonts w:ascii="Wingdings" w:hAnsi="Wingdings" w:hint="default"/>
+        <w:sz w:val="20"/>
+      </w:rPr>
+    </w:lvl>
+    <w:lvl w:ilvl="5" w:tentative="1">
+      <w:start w:val="1"/>
+      <w:numFmt w:val="bullet"/>
+      <w:lvlText w:val=""/>
+      <w:lvlJc w:val="left"/>
+      <w:pPr>
+        <w:tabs>
+          <w:tab w:val="num" w:pos="4320"/>
+        </w:tabs>
+        <w:ind w:left="4320" w:hanging="360"/>
+      </w:pPr>
+      <w:rPr>
+        <w:rFonts w:ascii="Wingdings" w:hAnsi="Wingdings" w:hint="default"/>
+        <w:sz w:val="20"/>
+      </w:rPr>
+    </w:lvl>
+    <w:lvl w:ilvl="6" w:tentative="1">
+      <w:start w:val="1"/>
+      <w:numFmt w:val="bullet"/>
+      <w:lvlText w:val=""/>
+      <w:lvlJc w:val="left"/>
+      <w:pPr>
+        <w:tabs>
+          <w:tab w:val="num" w:pos="5040"/>
+        </w:tabs>
+        <w:ind w:left="5040" w:hanging="360"/>
+      </w:pPr>
+      <w:rPr>
+        <w:rFonts w:ascii="Wingdings" w:hAnsi="Wingdings" w:hint="default"/>
+        <w:sz w:val="20"/>
+      </w:rPr>
+    </w:lvl>
+    <w:lvl w:ilvl="7" w:tentative="1">
+      <w:start w:val="1"/>
+      <w:numFmt w:val="bullet"/>
+      <w:lvlText w:val=""/>
+      <w:lvlJc w:val="left"/>
+      <w:pPr>
+        <w:tabs>
+          <w:tab w:val="num" w:pos="5760"/>
+        </w:tabs>
+        <w:ind w:left="5760" w:hanging="360"/>
+      </w:pPr>
+      <w:rPr>
+        <w:rFonts w:ascii="Wingdings" w:hAnsi="Wingdings" w:hint="default"/>
+        <w:sz w:val="20"/>
+      </w:rPr>
+    </w:lvl>
+    <w:lvl w:ilvl="8" w:tentative="1">
+      <w:start w:val="1"/>
+      <w:numFmt w:val="bullet"/>
+      <w:lvlText w:val=""/>
+      <w:lvlJc w:val="left"/>
+      <w:pPr>
+        <w:tabs>
+          <w:tab w:val="num" w:pos="6480"/>
+        </w:tabs>
+        <w:ind w:left="6480" w:hanging="360"/>
+      </w:pPr>
+      <w:rPr>
+        <w:rFonts w:ascii="Wingdings" w:hAnsi="Wingdings" w:hint="default"/>
+        <w:sz w:val="20"/>
+      </w:rPr>
+    </w:lvl>
+  </w:abstractNum>
+  <w:abstractNum w:abstractNumId="16" w15:restartNumberingAfterBreak="0">
     <w:nsid w:val="13060B3D"/>
     <w:multiLevelType w:val="hybridMultilevel"/>
     <w:tmpl w:val="333E2708"/>
@@ -7901,7 +10948,7 @@
       </w:rPr>
     </w:lvl>
   </w:abstractNum>
-  <w:abstractNum w:abstractNumId="14" w15:restartNumberingAfterBreak="0">
+  <w:abstractNum w:abstractNumId="17" w15:restartNumberingAfterBreak="0">
     <w:nsid w:val="1482775B"/>
     <w:multiLevelType w:val="multilevel"/>
     <w:tmpl w:val="0EBA3C40"/>
@@ -7996,7 +11043,7 @@
       </w:pPr>
     </w:lvl>
   </w:abstractNum>
-  <w:abstractNum w:abstractNumId="15" w15:restartNumberingAfterBreak="0">
+  <w:abstractNum w:abstractNumId="18" w15:restartNumberingAfterBreak="0">
     <w:nsid w:val="16770AA5"/>
     <w:multiLevelType w:val="hybridMultilevel"/>
     <w:tmpl w:val="6CA68F2E"/>
@@ -8108,7 +11155,7 @@
       </w:rPr>
     </w:lvl>
   </w:abstractNum>
-  <w:abstractNum w:abstractNumId="16" w15:restartNumberingAfterBreak="0">
+  <w:abstractNum w:abstractNumId="19" w15:restartNumberingAfterBreak="0">
     <w:nsid w:val="16C079DD"/>
     <w:multiLevelType w:val="multilevel"/>
     <w:tmpl w:val="CE76231C"/>
@@ -8257,7 +11304,7 @@
       </w:rPr>
     </w:lvl>
   </w:abstractNum>
-  <w:abstractNum w:abstractNumId="17" w15:restartNumberingAfterBreak="0">
+  <w:abstractNum w:abstractNumId="20" w15:restartNumberingAfterBreak="0">
     <w:nsid w:val="18C44EFB"/>
     <w:multiLevelType w:val="multilevel"/>
     <w:tmpl w:val="9238F0BA"/>
@@ -8406,7 +11453,7 @@
       </w:rPr>
     </w:lvl>
   </w:abstractNum>
-  <w:abstractNum w:abstractNumId="18" w15:restartNumberingAfterBreak="0">
+  <w:abstractNum w:abstractNumId="21" w15:restartNumberingAfterBreak="0">
     <w:nsid w:val="1C675572"/>
     <w:multiLevelType w:val="multilevel"/>
     <w:tmpl w:val="6F186F0A"/>
@@ -8555,7 +11602,7 @@
       </w:rPr>
     </w:lvl>
   </w:abstractNum>
-  <w:abstractNum w:abstractNumId="19" w15:restartNumberingAfterBreak="0">
+  <w:abstractNum w:abstractNumId="22" w15:restartNumberingAfterBreak="0">
     <w:nsid w:val="1DA86E6E"/>
     <w:multiLevelType w:val="multilevel"/>
     <w:tmpl w:val="A860F7DE"/>
@@ -8704,7 +11751,7 @@
       </w:rPr>
     </w:lvl>
   </w:abstractNum>
-  <w:abstractNum w:abstractNumId="20" w15:restartNumberingAfterBreak="0">
+  <w:abstractNum w:abstractNumId="23" w15:restartNumberingAfterBreak="0">
     <w:nsid w:val="1E1B21DD"/>
     <w:multiLevelType w:val="hybridMultilevel"/>
     <w:tmpl w:val="998E6408"/>
@@ -8816,7 +11863,7 @@
       </w:rPr>
     </w:lvl>
   </w:abstractNum>
-  <w:abstractNum w:abstractNumId="21" w15:restartNumberingAfterBreak="0">
+  <w:abstractNum w:abstractNumId="24" w15:restartNumberingAfterBreak="0">
     <w:nsid w:val="23F077EA"/>
     <w:multiLevelType w:val="multilevel"/>
     <w:tmpl w:val="3E1C0EEA"/>
@@ -8965,7 +12012,120 @@
       </w:rPr>
     </w:lvl>
   </w:abstractNum>
-  <w:abstractNum w:abstractNumId="22" w15:restartNumberingAfterBreak="0">
+  <w:abstractNum w:abstractNumId="25" w15:restartNumberingAfterBreak="0">
+    <w:nsid w:val="299869C4"/>
+    <w:multiLevelType w:val="multilevel"/>
+    <w:tmpl w:val="83DE748C"/>
+    <w:lvl w:ilvl="0">
+      <w:start w:val="1"/>
+      <w:numFmt w:val="decimal"/>
+      <w:lvlText w:val="%1."/>
+      <w:lvlJc w:val="left"/>
+      <w:pPr>
+        <w:tabs>
+          <w:tab w:val="num" w:pos="720"/>
+        </w:tabs>
+        <w:ind w:left="720" w:hanging="360"/>
+      </w:pPr>
+    </w:lvl>
+    <w:lvl w:ilvl="1" w:tentative="1">
+      <w:start w:val="1"/>
+      <w:numFmt w:val="decimal"/>
+      <w:lvlText w:val="%2."/>
+      <w:lvlJc w:val="left"/>
+      <w:pPr>
+        <w:tabs>
+          <w:tab w:val="num" w:pos="1440"/>
+        </w:tabs>
+        <w:ind w:left="1440" w:hanging="360"/>
+      </w:pPr>
+    </w:lvl>
+    <w:lvl w:ilvl="2" w:tentative="1">
+      <w:start w:val="1"/>
+      <w:numFmt w:val="decimal"/>
+      <w:lvlText w:val="%3."/>
+      <w:lvlJc w:val="left"/>
+      <w:pPr>
+        <w:tabs>
+          <w:tab w:val="num" w:pos="2160"/>
+        </w:tabs>
+        <w:ind w:left="2160" w:hanging="360"/>
+      </w:pPr>
+    </w:lvl>
+    <w:lvl w:ilvl="3" w:tentative="1">
+      <w:start w:val="1"/>
+      <w:numFmt w:val="decimal"/>
+      <w:lvlText w:val="%4."/>
+      <w:lvlJc w:val="left"/>
+      <w:pPr>
+        <w:tabs>
+          <w:tab w:val="num" w:pos="2880"/>
+        </w:tabs>
+        <w:ind w:left="2880" w:hanging="360"/>
+      </w:pPr>
+    </w:lvl>
+    <w:lvl w:ilvl="4" w:tentative="1">
+      <w:start w:val="1"/>
+      <w:numFmt w:val="decimal"/>
+      <w:lvlText w:val="%5."/>
+      <w:lvlJc w:val="left"/>
+      <w:pPr>
+        <w:tabs>
+          <w:tab w:val="num" w:pos="3600"/>
+        </w:tabs>
+        <w:ind w:left="3600" w:hanging="360"/>
+      </w:pPr>
+    </w:lvl>
+    <w:lvl w:ilvl="5" w:tentative="1">
+      <w:start w:val="1"/>
+      <w:numFmt w:val="decimal"/>
+      <w:lvlText w:val="%6."/>
+      <w:lvlJc w:val="left"/>
+      <w:pPr>
+        <w:tabs>
+          <w:tab w:val="num" w:pos="4320"/>
+        </w:tabs>
+        <w:ind w:left="4320" w:hanging="360"/>
+      </w:pPr>
+    </w:lvl>
+    <w:lvl w:ilvl="6" w:tentative="1">
+      <w:start w:val="1"/>
+      <w:numFmt w:val="decimal"/>
+      <w:lvlText w:val="%7."/>
+      <w:lvlJc w:val="left"/>
+      <w:pPr>
+        <w:tabs>
+          <w:tab w:val="num" w:pos="5040"/>
+        </w:tabs>
+        <w:ind w:left="5040" w:hanging="360"/>
+      </w:pPr>
+    </w:lvl>
+    <w:lvl w:ilvl="7" w:tentative="1">
+      <w:start w:val="1"/>
+      <w:numFmt w:val="decimal"/>
+      <w:lvlText w:val="%8."/>
+      <w:lvlJc w:val="left"/>
+      <w:pPr>
+        <w:tabs>
+          <w:tab w:val="num" w:pos="5760"/>
+        </w:tabs>
+        <w:ind w:left="5760" w:hanging="360"/>
+      </w:pPr>
+    </w:lvl>
+    <w:lvl w:ilvl="8" w:tentative="1">
+      <w:start w:val="1"/>
+      <w:numFmt w:val="decimal"/>
+      <w:lvlText w:val="%9."/>
+      <w:lvlJc w:val="left"/>
+      <w:pPr>
+        <w:tabs>
+          <w:tab w:val="num" w:pos="6480"/>
+        </w:tabs>
+        <w:ind w:left="6480" w:hanging="360"/>
+      </w:pPr>
+    </w:lvl>
+  </w:abstractNum>
+  <w:abstractNum w:abstractNumId="26" w15:restartNumberingAfterBreak="0">
     <w:nsid w:val="2B8D68A2"/>
     <w:multiLevelType w:val="hybridMultilevel"/>
     <w:tmpl w:val="AA027900"/>
@@ -9077,7 +12237,7 @@
       </w:rPr>
     </w:lvl>
   </w:abstractNum>
-  <w:abstractNum w:abstractNumId="23" w15:restartNumberingAfterBreak="0">
+  <w:abstractNum w:abstractNumId="27" w15:restartNumberingAfterBreak="0">
     <w:nsid w:val="2CDB08E3"/>
     <w:multiLevelType w:val="multilevel"/>
     <w:tmpl w:val="1F44BAEE"/>
@@ -9226,7 +12386,156 @@
       </w:rPr>
     </w:lvl>
   </w:abstractNum>
-  <w:abstractNum w:abstractNumId="24" w15:restartNumberingAfterBreak="0">
+  <w:abstractNum w:abstractNumId="28" w15:restartNumberingAfterBreak="0">
+    <w:nsid w:val="2E7502CA"/>
+    <w:multiLevelType w:val="multilevel"/>
+    <w:tmpl w:val="5ACCD2A8"/>
+    <w:lvl w:ilvl="0">
+      <w:start w:val="1"/>
+      <w:numFmt w:val="bullet"/>
+      <w:lvlText w:val=""/>
+      <w:lvlJc w:val="left"/>
+      <w:pPr>
+        <w:tabs>
+          <w:tab w:val="num" w:pos="720"/>
+        </w:tabs>
+        <w:ind w:left="720" w:hanging="360"/>
+      </w:pPr>
+      <w:rPr>
+        <w:rFonts w:ascii="Symbol" w:hAnsi="Symbol" w:hint="default"/>
+        <w:sz w:val="20"/>
+      </w:rPr>
+    </w:lvl>
+    <w:lvl w:ilvl="1" w:tentative="1">
+      <w:start w:val="1"/>
+      <w:numFmt w:val="bullet"/>
+      <w:lvlText w:val="o"/>
+      <w:lvlJc w:val="left"/>
+      <w:pPr>
+        <w:tabs>
+          <w:tab w:val="num" w:pos="1440"/>
+        </w:tabs>
+        <w:ind w:left="1440" w:hanging="360"/>
+      </w:pPr>
+      <w:rPr>
+        <w:rFonts w:ascii="Courier New" w:hAnsi="Courier New" w:hint="default"/>
+        <w:sz w:val="20"/>
+      </w:rPr>
+    </w:lvl>
+    <w:lvl w:ilvl="2" w:tentative="1">
+      <w:start w:val="1"/>
+      <w:numFmt w:val="bullet"/>
+      <w:lvlText w:val=""/>
+      <w:lvlJc w:val="left"/>
+      <w:pPr>
+        <w:tabs>
+          <w:tab w:val="num" w:pos="2160"/>
+        </w:tabs>
+        <w:ind w:left="2160" w:hanging="360"/>
+      </w:pPr>
+      <w:rPr>
+        <w:rFonts w:ascii="Wingdings" w:hAnsi="Wingdings" w:hint="default"/>
+        <w:sz w:val="20"/>
+      </w:rPr>
+    </w:lvl>
+    <w:lvl w:ilvl="3" w:tentative="1">
+      <w:start w:val="1"/>
+      <w:numFmt w:val="bullet"/>
+      <w:lvlText w:val=""/>
+      <w:lvlJc w:val="left"/>
+      <w:pPr>
+        <w:tabs>
+          <w:tab w:val="num" w:pos="2880"/>
+        </w:tabs>
+        <w:ind w:left="2880" w:hanging="360"/>
+      </w:pPr>
+      <w:rPr>
+        <w:rFonts w:ascii="Wingdings" w:hAnsi="Wingdings" w:hint="default"/>
+        <w:sz w:val="20"/>
+      </w:rPr>
+    </w:lvl>
+    <w:lvl w:ilvl="4" w:tentative="1">
+      <w:start w:val="1"/>
+      <w:numFmt w:val="bullet"/>
+      <w:lvlText w:val=""/>
+      <w:lvlJc w:val="left"/>
+      <w:pPr>
+        <w:tabs>
+          <w:tab w:val="num" w:pos="3600"/>
+        </w:tabs>
+        <w:ind w:left="3600" w:hanging="360"/>
+      </w:pPr>
+      <w:rPr>
+        <w:rFonts w:ascii="Wingdings" w:hAnsi="Wingdings" w:hint="default"/>
+        <w:sz w:val="20"/>
+      </w:rPr>
+    </w:lvl>
+    <w:lvl w:ilvl="5" w:tentative="1">
+      <w:start w:val="1"/>
+      <w:numFmt w:val="bullet"/>
+      <w:lvlText w:val=""/>
+      <w:lvlJc w:val="left"/>
+      <w:pPr>
+        <w:tabs>
+          <w:tab w:val="num" w:pos="4320"/>
+        </w:tabs>
+        <w:ind w:left="4320" w:hanging="360"/>
+      </w:pPr>
+      <w:rPr>
+        <w:rFonts w:ascii="Wingdings" w:hAnsi="Wingdings" w:hint="default"/>
+        <w:sz w:val="20"/>
+      </w:rPr>
+    </w:lvl>
+    <w:lvl w:ilvl="6" w:tentative="1">
+      <w:start w:val="1"/>
+      <w:numFmt w:val="bullet"/>
+      <w:lvlText w:val=""/>
+      <w:lvlJc w:val="left"/>
+      <w:pPr>
+        <w:tabs>
+          <w:tab w:val="num" w:pos="5040"/>
+        </w:tabs>
+        <w:ind w:left="5040" w:hanging="360"/>
+      </w:pPr>
+      <w:rPr>
+        <w:rFonts w:ascii="Wingdings" w:hAnsi="Wingdings" w:hint="default"/>
+        <w:sz w:val="20"/>
+      </w:rPr>
+    </w:lvl>
+    <w:lvl w:ilvl="7" w:tentative="1">
+      <w:start w:val="1"/>
+      <w:numFmt w:val="bullet"/>
+      <w:lvlText w:val=""/>
+      <w:lvlJc w:val="left"/>
+      <w:pPr>
+        <w:tabs>
+          <w:tab w:val="num" w:pos="5760"/>
+        </w:tabs>
+        <w:ind w:left="5760" w:hanging="360"/>
+      </w:pPr>
+      <w:rPr>
+        <w:rFonts w:ascii="Wingdings" w:hAnsi="Wingdings" w:hint="default"/>
+        <w:sz w:val="20"/>
+      </w:rPr>
+    </w:lvl>
+    <w:lvl w:ilvl="8" w:tentative="1">
+      <w:start w:val="1"/>
+      <w:numFmt w:val="bullet"/>
+      <w:lvlText w:val=""/>
+      <w:lvlJc w:val="left"/>
+      <w:pPr>
+        <w:tabs>
+          <w:tab w:val="num" w:pos="6480"/>
+        </w:tabs>
+        <w:ind w:left="6480" w:hanging="360"/>
+      </w:pPr>
+      <w:rPr>
+        <w:rFonts w:ascii="Wingdings" w:hAnsi="Wingdings" w:hint="default"/>
+        <w:sz w:val="20"/>
+      </w:rPr>
+    </w:lvl>
+  </w:abstractNum>
+  <w:abstractNum w:abstractNumId="29" w15:restartNumberingAfterBreak="0">
     <w:nsid w:val="30946C9A"/>
     <w:multiLevelType w:val="multilevel"/>
     <w:tmpl w:val="36304CCE"/>
@@ -9375,7 +12684,7 @@
       </w:rPr>
     </w:lvl>
   </w:abstractNum>
-  <w:abstractNum w:abstractNumId="25" w15:restartNumberingAfterBreak="0">
+  <w:abstractNum w:abstractNumId="30" w15:restartNumberingAfterBreak="0">
     <w:nsid w:val="316405BA"/>
     <w:multiLevelType w:val="multilevel"/>
     <w:tmpl w:val="BFF6B994"/>
@@ -9524,7 +12833,7 @@
       </w:rPr>
     </w:lvl>
   </w:abstractNum>
-  <w:abstractNum w:abstractNumId="26" w15:restartNumberingAfterBreak="0">
+  <w:abstractNum w:abstractNumId="31" w15:restartNumberingAfterBreak="0">
     <w:nsid w:val="3396330E"/>
     <w:multiLevelType w:val="multilevel"/>
     <w:tmpl w:val="DE867F36"/>
@@ -9637,7 +12946,7 @@
       </w:pPr>
     </w:lvl>
   </w:abstractNum>
-  <w:abstractNum w:abstractNumId="27" w15:restartNumberingAfterBreak="0">
+  <w:abstractNum w:abstractNumId="32" w15:restartNumberingAfterBreak="0">
     <w:nsid w:val="3A7F5FE1"/>
     <w:multiLevelType w:val="multilevel"/>
     <w:tmpl w:val="312E1DDE"/>
@@ -9786,7 +13095,7 @@
       </w:rPr>
     </w:lvl>
   </w:abstractNum>
-  <w:abstractNum w:abstractNumId="28" w15:restartNumberingAfterBreak="0">
+  <w:abstractNum w:abstractNumId="33" w15:restartNumberingAfterBreak="0">
     <w:nsid w:val="3F0021F9"/>
     <w:multiLevelType w:val="multilevel"/>
     <w:tmpl w:val="105C0160"/>
@@ -9903,7 +13212,7 @@
       </w:pPr>
     </w:lvl>
   </w:abstractNum>
-  <w:abstractNum w:abstractNumId="29" w15:restartNumberingAfterBreak="0">
+  <w:abstractNum w:abstractNumId="34" w15:restartNumberingAfterBreak="0">
     <w:nsid w:val="3F210814"/>
     <w:multiLevelType w:val="multilevel"/>
     <w:tmpl w:val="48DA5A14"/>
@@ -10052,7 +13361,120 @@
       </w:rPr>
     </w:lvl>
   </w:abstractNum>
-  <w:abstractNum w:abstractNumId="30" w15:restartNumberingAfterBreak="0">
+  <w:abstractNum w:abstractNumId="35" w15:restartNumberingAfterBreak="0">
+    <w:nsid w:val="4689405D"/>
+    <w:multiLevelType w:val="multilevel"/>
+    <w:tmpl w:val="E642FB62"/>
+    <w:lvl w:ilvl="0">
+      <w:start w:val="1"/>
+      <w:numFmt w:val="decimal"/>
+      <w:lvlText w:val="%1."/>
+      <w:lvlJc w:val="left"/>
+      <w:pPr>
+        <w:tabs>
+          <w:tab w:val="num" w:pos="720"/>
+        </w:tabs>
+        <w:ind w:left="720" w:hanging="360"/>
+      </w:pPr>
+    </w:lvl>
+    <w:lvl w:ilvl="1" w:tentative="1">
+      <w:start w:val="1"/>
+      <w:numFmt w:val="decimal"/>
+      <w:lvlText w:val="%2."/>
+      <w:lvlJc w:val="left"/>
+      <w:pPr>
+        <w:tabs>
+          <w:tab w:val="num" w:pos="1440"/>
+        </w:tabs>
+        <w:ind w:left="1440" w:hanging="360"/>
+      </w:pPr>
+    </w:lvl>
+    <w:lvl w:ilvl="2" w:tentative="1">
+      <w:start w:val="1"/>
+      <w:numFmt w:val="decimal"/>
+      <w:lvlText w:val="%3."/>
+      <w:lvlJc w:val="left"/>
+      <w:pPr>
+        <w:tabs>
+          <w:tab w:val="num" w:pos="2160"/>
+        </w:tabs>
+        <w:ind w:left="2160" w:hanging="360"/>
+      </w:pPr>
+    </w:lvl>
+    <w:lvl w:ilvl="3" w:tentative="1">
+      <w:start w:val="1"/>
+      <w:numFmt w:val="decimal"/>
+      <w:lvlText w:val="%4."/>
+      <w:lvlJc w:val="left"/>
+      <w:pPr>
+        <w:tabs>
+          <w:tab w:val="num" w:pos="2880"/>
+        </w:tabs>
+        <w:ind w:left="2880" w:hanging="360"/>
+      </w:pPr>
+    </w:lvl>
+    <w:lvl w:ilvl="4" w:tentative="1">
+      <w:start w:val="1"/>
+      <w:numFmt w:val="decimal"/>
+      <w:lvlText w:val="%5."/>
+      <w:lvlJc w:val="left"/>
+      <w:pPr>
+        <w:tabs>
+          <w:tab w:val="num" w:pos="3600"/>
+        </w:tabs>
+        <w:ind w:left="3600" w:hanging="360"/>
+      </w:pPr>
+    </w:lvl>
+    <w:lvl w:ilvl="5" w:tentative="1">
+      <w:start w:val="1"/>
+      <w:numFmt w:val="decimal"/>
+      <w:lvlText w:val="%6."/>
+      <w:lvlJc w:val="left"/>
+      <w:pPr>
+        <w:tabs>
+          <w:tab w:val="num" w:pos="4320"/>
+        </w:tabs>
+        <w:ind w:left="4320" w:hanging="360"/>
+      </w:pPr>
+    </w:lvl>
+    <w:lvl w:ilvl="6" w:tentative="1">
+      <w:start w:val="1"/>
+      <w:numFmt w:val="decimal"/>
+      <w:lvlText w:val="%7."/>
+      <w:lvlJc w:val="left"/>
+      <w:pPr>
+        <w:tabs>
+          <w:tab w:val="num" w:pos="5040"/>
+        </w:tabs>
+        <w:ind w:left="5040" w:hanging="360"/>
+      </w:pPr>
+    </w:lvl>
+    <w:lvl w:ilvl="7" w:tentative="1">
+      <w:start w:val="1"/>
+      <w:numFmt w:val="decimal"/>
+      <w:lvlText w:val="%8."/>
+      <w:lvlJc w:val="left"/>
+      <w:pPr>
+        <w:tabs>
+          <w:tab w:val="num" w:pos="5760"/>
+        </w:tabs>
+        <w:ind w:left="5760" w:hanging="360"/>
+      </w:pPr>
+    </w:lvl>
+    <w:lvl w:ilvl="8" w:tentative="1">
+      <w:start w:val="1"/>
+      <w:numFmt w:val="decimal"/>
+      <w:lvlText w:val="%9."/>
+      <w:lvlJc w:val="left"/>
+      <w:pPr>
+        <w:tabs>
+          <w:tab w:val="num" w:pos="6480"/>
+        </w:tabs>
+        <w:ind w:left="6480" w:hanging="360"/>
+      </w:pPr>
+    </w:lvl>
+  </w:abstractNum>
+  <w:abstractNum w:abstractNumId="36" w15:restartNumberingAfterBreak="0">
     <w:nsid w:val="51C535D9"/>
     <w:multiLevelType w:val="multilevel"/>
     <w:tmpl w:val="2E2CDC2E"/>
@@ -10201,7 +13623,7 @@
       </w:rPr>
     </w:lvl>
   </w:abstractNum>
-  <w:abstractNum w:abstractNumId="31" w15:restartNumberingAfterBreak="0">
+  <w:abstractNum w:abstractNumId="37" w15:restartNumberingAfterBreak="0">
     <w:nsid w:val="5A9721E5"/>
     <w:multiLevelType w:val="hybridMultilevel"/>
     <w:tmpl w:val="2BB29B68"/>
@@ -10287,7 +13709,7 @@
       </w:pPr>
     </w:lvl>
   </w:abstractNum>
-  <w:abstractNum w:abstractNumId="32" w15:restartNumberingAfterBreak="0">
+  <w:abstractNum w:abstractNumId="38" w15:restartNumberingAfterBreak="0">
     <w:nsid w:val="5D635EF8"/>
     <w:multiLevelType w:val="multilevel"/>
     <w:tmpl w:val="442CCCE6"/>
@@ -10400,7 +13822,7 @@
       </w:pPr>
     </w:lvl>
   </w:abstractNum>
-  <w:abstractNum w:abstractNumId="33" w15:restartNumberingAfterBreak="0">
+  <w:abstractNum w:abstractNumId="39" w15:restartNumberingAfterBreak="0">
     <w:nsid w:val="5DD9207D"/>
     <w:multiLevelType w:val="hybridMultilevel"/>
     <w:tmpl w:val="358E19A4"/>
@@ -10486,7 +13908,156 @@
       </w:pPr>
     </w:lvl>
   </w:abstractNum>
-  <w:abstractNum w:abstractNumId="34" w15:restartNumberingAfterBreak="0">
+  <w:abstractNum w:abstractNumId="40" w15:restartNumberingAfterBreak="0">
+    <w:nsid w:val="5EB45EF4"/>
+    <w:multiLevelType w:val="multilevel"/>
+    <w:tmpl w:val="116CC2FC"/>
+    <w:lvl w:ilvl="0">
+      <w:start w:val="1"/>
+      <w:numFmt w:val="bullet"/>
+      <w:lvlText w:val=""/>
+      <w:lvlJc w:val="left"/>
+      <w:pPr>
+        <w:tabs>
+          <w:tab w:val="num" w:pos="720"/>
+        </w:tabs>
+        <w:ind w:left="720" w:hanging="360"/>
+      </w:pPr>
+      <w:rPr>
+        <w:rFonts w:ascii="Symbol" w:hAnsi="Symbol" w:hint="default"/>
+        <w:sz w:val="20"/>
+      </w:rPr>
+    </w:lvl>
+    <w:lvl w:ilvl="1" w:tentative="1">
+      <w:start w:val="1"/>
+      <w:numFmt w:val="bullet"/>
+      <w:lvlText w:val="o"/>
+      <w:lvlJc w:val="left"/>
+      <w:pPr>
+        <w:tabs>
+          <w:tab w:val="num" w:pos="1440"/>
+        </w:tabs>
+        <w:ind w:left="1440" w:hanging="360"/>
+      </w:pPr>
+      <w:rPr>
+        <w:rFonts w:ascii="Courier New" w:hAnsi="Courier New" w:hint="default"/>
+        <w:sz w:val="20"/>
+      </w:rPr>
+    </w:lvl>
+    <w:lvl w:ilvl="2" w:tentative="1">
+      <w:start w:val="1"/>
+      <w:numFmt w:val="bullet"/>
+      <w:lvlText w:val=""/>
+      <w:lvlJc w:val="left"/>
+      <w:pPr>
+        <w:tabs>
+          <w:tab w:val="num" w:pos="2160"/>
+        </w:tabs>
+        <w:ind w:left="2160" w:hanging="360"/>
+      </w:pPr>
+      <w:rPr>
+        <w:rFonts w:ascii="Wingdings" w:hAnsi="Wingdings" w:hint="default"/>
+        <w:sz w:val="20"/>
+      </w:rPr>
+    </w:lvl>
+    <w:lvl w:ilvl="3" w:tentative="1">
+      <w:start w:val="1"/>
+      <w:numFmt w:val="bullet"/>
+      <w:lvlText w:val=""/>
+      <w:lvlJc w:val="left"/>
+      <w:pPr>
+        <w:tabs>
+          <w:tab w:val="num" w:pos="2880"/>
+        </w:tabs>
+        <w:ind w:left="2880" w:hanging="360"/>
+      </w:pPr>
+      <w:rPr>
+        <w:rFonts w:ascii="Wingdings" w:hAnsi="Wingdings" w:hint="default"/>
+        <w:sz w:val="20"/>
+      </w:rPr>
+    </w:lvl>
+    <w:lvl w:ilvl="4" w:tentative="1">
+      <w:start w:val="1"/>
+      <w:numFmt w:val="bullet"/>
+      <w:lvlText w:val=""/>
+      <w:lvlJc w:val="left"/>
+      <w:pPr>
+        <w:tabs>
+          <w:tab w:val="num" w:pos="3600"/>
+        </w:tabs>
+        <w:ind w:left="3600" w:hanging="360"/>
+      </w:pPr>
+      <w:rPr>
+        <w:rFonts w:ascii="Wingdings" w:hAnsi="Wingdings" w:hint="default"/>
+        <w:sz w:val="20"/>
+      </w:rPr>
+    </w:lvl>
+    <w:lvl w:ilvl="5" w:tentative="1">
+      <w:start w:val="1"/>
+      <w:numFmt w:val="bullet"/>
+      <w:lvlText w:val=""/>
+      <w:lvlJc w:val="left"/>
+      <w:pPr>
+        <w:tabs>
+          <w:tab w:val="num" w:pos="4320"/>
+        </w:tabs>
+        <w:ind w:left="4320" w:hanging="360"/>
+      </w:pPr>
+      <w:rPr>
+        <w:rFonts w:ascii="Wingdings" w:hAnsi="Wingdings" w:hint="default"/>
+        <w:sz w:val="20"/>
+      </w:rPr>
+    </w:lvl>
+    <w:lvl w:ilvl="6" w:tentative="1">
+      <w:start w:val="1"/>
+      <w:numFmt w:val="bullet"/>
+      <w:lvlText w:val=""/>
+      <w:lvlJc w:val="left"/>
+      <w:pPr>
+        <w:tabs>
+          <w:tab w:val="num" w:pos="5040"/>
+        </w:tabs>
+        <w:ind w:left="5040" w:hanging="360"/>
+      </w:pPr>
+      <w:rPr>
+        <w:rFonts w:ascii="Wingdings" w:hAnsi="Wingdings" w:hint="default"/>
+        <w:sz w:val="20"/>
+      </w:rPr>
+    </w:lvl>
+    <w:lvl w:ilvl="7" w:tentative="1">
+      <w:start w:val="1"/>
+      <w:numFmt w:val="bullet"/>
+      <w:lvlText w:val=""/>
+      <w:lvlJc w:val="left"/>
+      <w:pPr>
+        <w:tabs>
+          <w:tab w:val="num" w:pos="5760"/>
+        </w:tabs>
+        <w:ind w:left="5760" w:hanging="360"/>
+      </w:pPr>
+      <w:rPr>
+        <w:rFonts w:ascii="Wingdings" w:hAnsi="Wingdings" w:hint="default"/>
+        <w:sz w:val="20"/>
+      </w:rPr>
+    </w:lvl>
+    <w:lvl w:ilvl="8" w:tentative="1">
+      <w:start w:val="1"/>
+      <w:numFmt w:val="bullet"/>
+      <w:lvlText w:val=""/>
+      <w:lvlJc w:val="left"/>
+      <w:pPr>
+        <w:tabs>
+          <w:tab w:val="num" w:pos="6480"/>
+        </w:tabs>
+        <w:ind w:left="6480" w:hanging="360"/>
+      </w:pPr>
+      <w:rPr>
+        <w:rFonts w:ascii="Wingdings" w:hAnsi="Wingdings" w:hint="default"/>
+        <w:sz w:val="20"/>
+      </w:rPr>
+    </w:lvl>
+  </w:abstractNum>
+  <w:abstractNum w:abstractNumId="41" w15:restartNumberingAfterBreak="0">
     <w:nsid w:val="72087FF1"/>
     <w:multiLevelType w:val="multilevel"/>
     <w:tmpl w:val="4F62B5A4"/>
@@ -10603,7 +14174,7 @@
       </w:pPr>
     </w:lvl>
   </w:abstractNum>
-  <w:abstractNum w:abstractNumId="35" w15:restartNumberingAfterBreak="0">
+  <w:abstractNum w:abstractNumId="42" w15:restartNumberingAfterBreak="0">
     <w:nsid w:val="747A32DD"/>
     <w:multiLevelType w:val="multilevel"/>
     <w:tmpl w:val="1876ECDA"/>
@@ -10720,7 +14291,305 @@
       </w:pPr>
     </w:lvl>
   </w:abstractNum>
-  <w:abstractNum w:abstractNumId="36" w15:restartNumberingAfterBreak="0">
+  <w:abstractNum w:abstractNumId="43" w15:restartNumberingAfterBreak="0">
+    <w:nsid w:val="766F432E"/>
+    <w:multiLevelType w:val="multilevel"/>
+    <w:tmpl w:val="F1560BA8"/>
+    <w:lvl w:ilvl="0">
+      <w:start w:val="1"/>
+      <w:numFmt w:val="bullet"/>
+      <w:lvlText w:val=""/>
+      <w:lvlJc w:val="left"/>
+      <w:pPr>
+        <w:tabs>
+          <w:tab w:val="num" w:pos="720"/>
+        </w:tabs>
+        <w:ind w:left="720" w:hanging="360"/>
+      </w:pPr>
+      <w:rPr>
+        <w:rFonts w:ascii="Symbol" w:hAnsi="Symbol" w:hint="default"/>
+        <w:sz w:val="20"/>
+      </w:rPr>
+    </w:lvl>
+    <w:lvl w:ilvl="1" w:tentative="1">
+      <w:start w:val="1"/>
+      <w:numFmt w:val="bullet"/>
+      <w:lvlText w:val="o"/>
+      <w:lvlJc w:val="left"/>
+      <w:pPr>
+        <w:tabs>
+          <w:tab w:val="num" w:pos="1440"/>
+        </w:tabs>
+        <w:ind w:left="1440" w:hanging="360"/>
+      </w:pPr>
+      <w:rPr>
+        <w:rFonts w:ascii="Courier New" w:hAnsi="Courier New" w:hint="default"/>
+        <w:sz w:val="20"/>
+      </w:rPr>
+    </w:lvl>
+    <w:lvl w:ilvl="2" w:tentative="1">
+      <w:start w:val="1"/>
+      <w:numFmt w:val="bullet"/>
+      <w:lvlText w:val=""/>
+      <w:lvlJc w:val="left"/>
+      <w:pPr>
+        <w:tabs>
+          <w:tab w:val="num" w:pos="2160"/>
+        </w:tabs>
+        <w:ind w:left="2160" w:hanging="360"/>
+      </w:pPr>
+      <w:rPr>
+        <w:rFonts w:ascii="Wingdings" w:hAnsi="Wingdings" w:hint="default"/>
+        <w:sz w:val="20"/>
+      </w:rPr>
+    </w:lvl>
+    <w:lvl w:ilvl="3" w:tentative="1">
+      <w:start w:val="1"/>
+      <w:numFmt w:val="bullet"/>
+      <w:lvlText w:val=""/>
+      <w:lvlJc w:val="left"/>
+      <w:pPr>
+        <w:tabs>
+          <w:tab w:val="num" w:pos="2880"/>
+        </w:tabs>
+        <w:ind w:left="2880" w:hanging="360"/>
+      </w:pPr>
+      <w:rPr>
+        <w:rFonts w:ascii="Wingdings" w:hAnsi="Wingdings" w:hint="default"/>
+        <w:sz w:val="20"/>
+      </w:rPr>
+    </w:lvl>
+    <w:lvl w:ilvl="4" w:tentative="1">
+      <w:start w:val="1"/>
+      <w:numFmt w:val="bullet"/>
+      <w:lvlText w:val=""/>
+      <w:lvlJc w:val="left"/>
+      <w:pPr>
+        <w:tabs>
+          <w:tab w:val="num" w:pos="3600"/>
+        </w:tabs>
+        <w:ind w:left="3600" w:hanging="360"/>
+      </w:pPr>
+      <w:rPr>
+        <w:rFonts w:ascii="Wingdings" w:hAnsi="Wingdings" w:hint="default"/>
+        <w:sz w:val="20"/>
+      </w:rPr>
+    </w:lvl>
+    <w:lvl w:ilvl="5" w:tentative="1">
+      <w:start w:val="1"/>
+      <w:numFmt w:val="bullet"/>
+      <w:lvlText w:val=""/>
+      <w:lvlJc w:val="left"/>
+      <w:pPr>
+        <w:tabs>
+          <w:tab w:val="num" w:pos="4320"/>
+        </w:tabs>
+        <w:ind w:left="4320" w:hanging="360"/>
+      </w:pPr>
+      <w:rPr>
+        <w:rFonts w:ascii="Wingdings" w:hAnsi="Wingdings" w:hint="default"/>
+        <w:sz w:val="20"/>
+      </w:rPr>
+    </w:lvl>
+    <w:lvl w:ilvl="6" w:tentative="1">
+      <w:start w:val="1"/>
+      <w:numFmt w:val="bullet"/>
+      <w:lvlText w:val=""/>
+      <w:lvlJc w:val="left"/>
+      <w:pPr>
+        <w:tabs>
+          <w:tab w:val="num" w:pos="5040"/>
+        </w:tabs>
+        <w:ind w:left="5040" w:hanging="360"/>
+      </w:pPr>
+      <w:rPr>
+        <w:rFonts w:ascii="Wingdings" w:hAnsi="Wingdings" w:hint="default"/>
+        <w:sz w:val="20"/>
+      </w:rPr>
+    </w:lvl>
+    <w:lvl w:ilvl="7" w:tentative="1">
+      <w:start w:val="1"/>
+      <w:numFmt w:val="bullet"/>
+      <w:lvlText w:val=""/>
+      <w:lvlJc w:val="left"/>
+      <w:pPr>
+        <w:tabs>
+          <w:tab w:val="num" w:pos="5760"/>
+        </w:tabs>
+        <w:ind w:left="5760" w:hanging="360"/>
+      </w:pPr>
+      <w:rPr>
+        <w:rFonts w:ascii="Wingdings" w:hAnsi="Wingdings" w:hint="default"/>
+        <w:sz w:val="20"/>
+      </w:rPr>
+    </w:lvl>
+    <w:lvl w:ilvl="8" w:tentative="1">
+      <w:start w:val="1"/>
+      <w:numFmt w:val="bullet"/>
+      <w:lvlText w:val=""/>
+      <w:lvlJc w:val="left"/>
+      <w:pPr>
+        <w:tabs>
+          <w:tab w:val="num" w:pos="6480"/>
+        </w:tabs>
+        <w:ind w:left="6480" w:hanging="360"/>
+      </w:pPr>
+      <w:rPr>
+        <w:rFonts w:ascii="Wingdings" w:hAnsi="Wingdings" w:hint="default"/>
+        <w:sz w:val="20"/>
+      </w:rPr>
+    </w:lvl>
+  </w:abstractNum>
+  <w:abstractNum w:abstractNumId="44" w15:restartNumberingAfterBreak="0">
+    <w:nsid w:val="76D76FDC"/>
+    <w:multiLevelType w:val="multilevel"/>
+    <w:tmpl w:val="35C2A10C"/>
+    <w:lvl w:ilvl="0">
+      <w:start w:val="1"/>
+      <w:numFmt w:val="bullet"/>
+      <w:lvlText w:val=""/>
+      <w:lvlJc w:val="left"/>
+      <w:pPr>
+        <w:tabs>
+          <w:tab w:val="num" w:pos="720"/>
+        </w:tabs>
+        <w:ind w:left="720" w:hanging="360"/>
+      </w:pPr>
+      <w:rPr>
+        <w:rFonts w:ascii="Symbol" w:hAnsi="Symbol" w:hint="default"/>
+        <w:sz w:val="20"/>
+      </w:rPr>
+    </w:lvl>
+    <w:lvl w:ilvl="1" w:tentative="1">
+      <w:start w:val="1"/>
+      <w:numFmt w:val="bullet"/>
+      <w:lvlText w:val="o"/>
+      <w:lvlJc w:val="left"/>
+      <w:pPr>
+        <w:tabs>
+          <w:tab w:val="num" w:pos="1440"/>
+        </w:tabs>
+        <w:ind w:left="1440" w:hanging="360"/>
+      </w:pPr>
+      <w:rPr>
+        <w:rFonts w:ascii="Courier New" w:hAnsi="Courier New" w:hint="default"/>
+        <w:sz w:val="20"/>
+      </w:rPr>
+    </w:lvl>
+    <w:lvl w:ilvl="2" w:tentative="1">
+      <w:start w:val="1"/>
+      <w:numFmt w:val="bullet"/>
+      <w:lvlText w:val=""/>
+      <w:lvlJc w:val="left"/>
+      <w:pPr>
+        <w:tabs>
+          <w:tab w:val="num" w:pos="2160"/>
+        </w:tabs>
+        <w:ind w:left="2160" w:hanging="360"/>
+      </w:pPr>
+      <w:rPr>
+        <w:rFonts w:ascii="Wingdings" w:hAnsi="Wingdings" w:hint="default"/>
+        <w:sz w:val="20"/>
+      </w:rPr>
+    </w:lvl>
+    <w:lvl w:ilvl="3" w:tentative="1">
+      <w:start w:val="1"/>
+      <w:numFmt w:val="bullet"/>
+      <w:lvlText w:val=""/>
+      <w:lvlJc w:val="left"/>
+      <w:pPr>
+        <w:tabs>
+          <w:tab w:val="num" w:pos="2880"/>
+        </w:tabs>
+        <w:ind w:left="2880" w:hanging="360"/>
+      </w:pPr>
+      <w:rPr>
+        <w:rFonts w:ascii="Wingdings" w:hAnsi="Wingdings" w:hint="default"/>
+        <w:sz w:val="20"/>
+      </w:rPr>
+    </w:lvl>
+    <w:lvl w:ilvl="4" w:tentative="1">
+      <w:start w:val="1"/>
+      <w:numFmt w:val="bullet"/>
+      <w:lvlText w:val=""/>
+      <w:lvlJc w:val="left"/>
+      <w:pPr>
+        <w:tabs>
+          <w:tab w:val="num" w:pos="3600"/>
+        </w:tabs>
+        <w:ind w:left="3600" w:hanging="360"/>
+      </w:pPr>
+      <w:rPr>
+        <w:rFonts w:ascii="Wingdings" w:hAnsi="Wingdings" w:hint="default"/>
+        <w:sz w:val="20"/>
+      </w:rPr>
+    </w:lvl>
+    <w:lvl w:ilvl="5" w:tentative="1">
+      <w:start w:val="1"/>
+      <w:numFmt w:val="bullet"/>
+      <w:lvlText w:val=""/>
+      <w:lvlJc w:val="left"/>
+      <w:pPr>
+        <w:tabs>
+          <w:tab w:val="num" w:pos="4320"/>
+        </w:tabs>
+        <w:ind w:left="4320" w:hanging="360"/>
+      </w:pPr>
+      <w:rPr>
+        <w:rFonts w:ascii="Wingdings" w:hAnsi="Wingdings" w:hint="default"/>
+        <w:sz w:val="20"/>
+      </w:rPr>
+    </w:lvl>
+    <w:lvl w:ilvl="6" w:tentative="1">
+      <w:start w:val="1"/>
+      <w:numFmt w:val="bullet"/>
+      <w:lvlText w:val=""/>
+      <w:lvlJc w:val="left"/>
+      <w:pPr>
+        <w:tabs>
+          <w:tab w:val="num" w:pos="5040"/>
+        </w:tabs>
+        <w:ind w:left="5040" w:hanging="360"/>
+      </w:pPr>
+      <w:rPr>
+        <w:rFonts w:ascii="Wingdings" w:hAnsi="Wingdings" w:hint="default"/>
+        <w:sz w:val="20"/>
+      </w:rPr>
+    </w:lvl>
+    <w:lvl w:ilvl="7" w:tentative="1">
+      <w:start w:val="1"/>
+      <w:numFmt w:val="bullet"/>
+      <w:lvlText w:val=""/>
+      <w:lvlJc w:val="left"/>
+      <w:pPr>
+        <w:tabs>
+          <w:tab w:val="num" w:pos="5760"/>
+        </w:tabs>
+        <w:ind w:left="5760" w:hanging="360"/>
+      </w:pPr>
+      <w:rPr>
+        <w:rFonts w:ascii="Wingdings" w:hAnsi="Wingdings" w:hint="default"/>
+        <w:sz w:val="20"/>
+      </w:rPr>
+    </w:lvl>
+    <w:lvl w:ilvl="8" w:tentative="1">
+      <w:start w:val="1"/>
+      <w:numFmt w:val="bullet"/>
+      <w:lvlText w:val=""/>
+      <w:lvlJc w:val="left"/>
+      <w:pPr>
+        <w:tabs>
+          <w:tab w:val="num" w:pos="6480"/>
+        </w:tabs>
+        <w:ind w:left="6480" w:hanging="360"/>
+      </w:pPr>
+      <w:rPr>
+        <w:rFonts w:ascii="Wingdings" w:hAnsi="Wingdings" w:hint="default"/>
+        <w:sz w:val="20"/>
+      </w:rPr>
+    </w:lvl>
+  </w:abstractNum>
+  <w:abstractNum w:abstractNumId="45" w15:restartNumberingAfterBreak="0">
     <w:nsid w:val="7C1D399E"/>
     <w:multiLevelType w:val="hybridMultilevel"/>
     <w:tmpl w:val="5644F50C"/>
@@ -10833,7 +14702,7 @@
       </w:rPr>
     </w:lvl>
   </w:abstractNum>
-  <w:abstractNum w:abstractNumId="37" w15:restartNumberingAfterBreak="0">
+  <w:abstractNum w:abstractNumId="46" w15:restartNumberingAfterBreak="0">
     <w:nsid w:val="7F314603"/>
     <w:multiLevelType w:val="hybridMultilevel"/>
     <w:tmpl w:val="0D4C9926"/>
@@ -10950,118 +14819,145 @@
     <w:abstractNumId w:val="0"/>
   </w:num>
   <w:num w:numId="10" w16cid:durableId="1646399147">
+    <w:abstractNumId w:val="17"/>
+  </w:num>
+  <w:num w:numId="11" w16cid:durableId="1646350725">
+    <w:abstractNumId w:val="17"/>
+  </w:num>
+  <w:num w:numId="12" w16cid:durableId="340936741">
+    <w:abstractNumId w:val="17"/>
+  </w:num>
+  <w:num w:numId="13" w16cid:durableId="1733456174">
+    <w:abstractNumId w:val="17"/>
+  </w:num>
+  <w:num w:numId="14" w16cid:durableId="188836965">
+    <w:abstractNumId w:val="17"/>
+  </w:num>
+  <w:num w:numId="15" w16cid:durableId="59518513">
+    <w:abstractNumId w:val="17"/>
+  </w:num>
+  <w:num w:numId="16" w16cid:durableId="1078987160">
+    <w:abstractNumId w:val="17"/>
+  </w:num>
+  <w:num w:numId="17" w16cid:durableId="588778355">
+    <w:abstractNumId w:val="17"/>
+  </w:num>
+  <w:num w:numId="18" w16cid:durableId="1033771518">
+    <w:abstractNumId w:val="17"/>
+  </w:num>
+  <w:num w:numId="19" w16cid:durableId="2124810401">
+    <w:abstractNumId w:val="17"/>
+  </w:num>
+  <w:num w:numId="20" w16cid:durableId="953488744">
+    <w:abstractNumId w:val="18"/>
+  </w:num>
+  <w:num w:numId="21" w16cid:durableId="1918318672">
+    <w:abstractNumId w:val="26"/>
+  </w:num>
+  <w:num w:numId="22" w16cid:durableId="2103456096">
+    <w:abstractNumId w:val="23"/>
+  </w:num>
+  <w:num w:numId="23" w16cid:durableId="605768857">
+    <w:abstractNumId w:val="16"/>
+  </w:num>
+  <w:num w:numId="24" w16cid:durableId="1325937246">
+    <w:abstractNumId w:val="46"/>
+  </w:num>
+  <w:num w:numId="25" w16cid:durableId="2054116994">
     <w:abstractNumId w:val="14"/>
   </w:num>
-  <w:num w:numId="11" w16cid:durableId="1646350725">
-    <w:abstractNumId w:val="14"/>
+  <w:num w:numId="26" w16cid:durableId="1749570431">
+    <w:abstractNumId w:val="12"/>
   </w:num>
-  <w:num w:numId="12" w16cid:durableId="340936741">
-    <w:abstractNumId w:val="14"/>
+  <w:num w:numId="27" w16cid:durableId="1162233382">
+    <w:abstractNumId w:val="37"/>
   </w:num>
-  <w:num w:numId="13" w16cid:durableId="1733456174">
-    <w:abstractNumId w:val="14"/>
+  <w:num w:numId="28" w16cid:durableId="1776948749">
+    <w:abstractNumId w:val="29"/>
   </w:num>
-  <w:num w:numId="14" w16cid:durableId="188836965">
-    <w:abstractNumId w:val="14"/>
-  </w:num>
-  <w:num w:numId="15" w16cid:durableId="59518513">
-    <w:abstractNumId w:val="14"/>
-  </w:num>
-  <w:num w:numId="16" w16cid:durableId="1078987160">
-    <w:abstractNumId w:val="14"/>
-  </w:num>
-  <w:num w:numId="17" w16cid:durableId="588778355">
-    <w:abstractNumId w:val="14"/>
-  </w:num>
-  <w:num w:numId="18" w16cid:durableId="1033771518">
-    <w:abstractNumId w:val="14"/>
-  </w:num>
-  <w:num w:numId="19" w16cid:durableId="2124810401">
-    <w:abstractNumId w:val="14"/>
-  </w:num>
-  <w:num w:numId="20" w16cid:durableId="953488744">
-    <w:abstractNumId w:val="15"/>
-  </w:num>
-  <w:num w:numId="21" w16cid:durableId="1918318672">
-    <w:abstractNumId w:val="22"/>
-  </w:num>
-  <w:num w:numId="22" w16cid:durableId="2103456096">
+  <w:num w:numId="29" w16cid:durableId="1434133239">
     <w:abstractNumId w:val="20"/>
   </w:num>
-  <w:num w:numId="23" w16cid:durableId="605768857">
-    <w:abstractNumId w:val="13"/>
-  </w:num>
-  <w:num w:numId="24" w16cid:durableId="1325937246">
-    <w:abstractNumId w:val="37"/>
-  </w:num>
-  <w:num w:numId="25" w16cid:durableId="2054116994">
-    <w:abstractNumId w:val="12"/>
-  </w:num>
-  <w:num w:numId="26" w16cid:durableId="1749570431">
-    <w:abstractNumId w:val="11"/>
-  </w:num>
-  <w:num w:numId="27" w16cid:durableId="1162233382">
-    <w:abstractNumId w:val="31"/>
-  </w:num>
-  <w:num w:numId="28" w16cid:durableId="1776948749">
-    <w:abstractNumId w:val="24"/>
-  </w:num>
-  <w:num w:numId="29" w16cid:durableId="1434133239">
-    <w:abstractNumId w:val="17"/>
-  </w:num>
   <w:num w:numId="30" w16cid:durableId="731199689">
-    <w:abstractNumId w:val="18"/>
+    <w:abstractNumId w:val="21"/>
   </w:num>
   <w:num w:numId="31" w16cid:durableId="209071756">
-    <w:abstractNumId w:val="27"/>
+    <w:abstractNumId w:val="32"/>
   </w:num>
   <w:num w:numId="32" w16cid:durableId="1271007041">
     <w:abstractNumId w:val="9"/>
   </w:num>
   <w:num w:numId="33" w16cid:durableId="242491963">
+    <w:abstractNumId w:val="45"/>
+  </w:num>
+  <w:num w:numId="34" w16cid:durableId="1737239656">
+    <w:abstractNumId w:val="39"/>
+  </w:num>
+  <w:num w:numId="35" w16cid:durableId="1446924422">
+    <w:abstractNumId w:val="22"/>
+  </w:num>
+  <w:num w:numId="36" w16cid:durableId="303974441">
+    <w:abstractNumId w:val="38"/>
+  </w:num>
+  <w:num w:numId="37" w16cid:durableId="235362222">
+    <w:abstractNumId w:val="33"/>
+  </w:num>
+  <w:num w:numId="38" w16cid:durableId="443578372">
+    <w:abstractNumId w:val="41"/>
+  </w:num>
+  <w:num w:numId="39" w16cid:durableId="1494024288">
+    <w:abstractNumId w:val="31"/>
+  </w:num>
+  <w:num w:numId="40" w16cid:durableId="1174034093">
+    <w:abstractNumId w:val="24"/>
+  </w:num>
+  <w:num w:numId="41" w16cid:durableId="657928448">
+    <w:abstractNumId w:val="11"/>
+  </w:num>
+  <w:num w:numId="42" w16cid:durableId="54206297">
+    <w:abstractNumId w:val="42"/>
+  </w:num>
+  <w:num w:numId="43" w16cid:durableId="1996639273">
+    <w:abstractNumId w:val="27"/>
+  </w:num>
+  <w:num w:numId="44" w16cid:durableId="1823234915">
+    <w:abstractNumId w:val="30"/>
+  </w:num>
+  <w:num w:numId="45" w16cid:durableId="294994334">
+    <w:abstractNumId w:val="34"/>
+  </w:num>
+  <w:num w:numId="46" w16cid:durableId="760376872">
+    <w:abstractNumId w:val="19"/>
+  </w:num>
+  <w:num w:numId="47" w16cid:durableId="922759579">
     <w:abstractNumId w:val="36"/>
   </w:num>
-  <w:num w:numId="34" w16cid:durableId="1737239656">
-    <w:abstractNumId w:val="33"/>
+  <w:num w:numId="48" w16cid:durableId="1836845212">
+    <w:abstractNumId w:val="43"/>
   </w:num>
-  <w:num w:numId="35" w16cid:durableId="1446924422">
-    <w:abstractNumId w:val="19"/>
+  <w:num w:numId="49" w16cid:durableId="355742105">
+    <w:abstractNumId w:val="13"/>
   </w:num>
-  <w:num w:numId="36" w16cid:durableId="303974441">
-    <w:abstractNumId w:val="32"/>
+  <w:num w:numId="50" w16cid:durableId="1201473462">
+    <w:abstractNumId w:val="35"/>
   </w:num>
-  <w:num w:numId="37" w16cid:durableId="235362222">
+  <w:num w:numId="51" w16cid:durableId="1494645104">
+    <w:abstractNumId w:val="10"/>
+  </w:num>
+  <w:num w:numId="52" w16cid:durableId="1074350506">
+    <w:abstractNumId w:val="15"/>
+  </w:num>
+  <w:num w:numId="53" w16cid:durableId="296496445">
     <w:abstractNumId w:val="28"/>
   </w:num>
-  <w:num w:numId="38" w16cid:durableId="443578372">
-    <w:abstractNumId w:val="34"/>
+  <w:num w:numId="54" w16cid:durableId="1854569547">
+    <w:abstractNumId w:val="40"/>
   </w:num>
-  <w:num w:numId="39" w16cid:durableId="1494024288">
-    <w:abstractNumId w:val="26"/>
-  </w:num>
-  <w:num w:numId="40" w16cid:durableId="1174034093">
-    <w:abstractNumId w:val="21"/>
-  </w:num>
-  <w:num w:numId="41" w16cid:durableId="657928448">
-    <w:abstractNumId w:val="10"/>
-  </w:num>
-  <w:num w:numId="42" w16cid:durableId="54206297">
-    <w:abstractNumId w:val="35"/>
-  </w:num>
-  <w:num w:numId="43" w16cid:durableId="1996639273">
-    <w:abstractNumId w:val="23"/>
-  </w:num>
-  <w:num w:numId="44" w16cid:durableId="1823234915">
+  <w:num w:numId="55" w16cid:durableId="1439177271">
     <w:abstractNumId w:val="25"/>
   </w:num>
-  <w:num w:numId="45" w16cid:durableId="294994334">
-    <w:abstractNumId w:val="29"/>
-  </w:num>
-  <w:num w:numId="46" w16cid:durableId="760376872">
-    <w:abstractNumId w:val="16"/>
-  </w:num>
-  <w:num w:numId="47" w16cid:durableId="922759579">
-    <w:abstractNumId w:val="30"/>
+  <w:num w:numId="56" w16cid:durableId="2005274536">
+    <w:abstractNumId w:val="44"/>
   </w:num>
 </w:numbering>
 </file>
@@ -11455,7 +15351,7 @@
   <w:style w:type="paragraph" w:default="1" w:styleId="Normal">
     <w:name w:val="Normal"/>
     <w:qFormat/>
-    <w:rsid w:val="00F442D1"/>
+    <w:rsid w:val="006943E2"/>
   </w:style>
   <w:style w:type="paragraph" w:styleId="Ttulo1">
     <w:name w:val="heading 1"/>
@@ -22523,6 +26419,19 @@
       <w:szCs w:val="20"/>
     </w:rPr>
   </w:style>
+  <w:style w:type="paragraph" w:styleId="NormalWeb">
+    <w:name w:val="Normal (Web)"/>
+    <w:basedOn w:val="Normal"/>
+    <w:uiPriority w:val="99"/>
+    <w:semiHidden/>
+    <w:unhideWhenUsed/>
+    <w:rsid w:val="001E1BDB"/>
+    <w:rPr>
+      <w:rFonts w:ascii="Times New Roman" w:hAnsi="Times New Roman" w:cs="Times New Roman"/>
+      <w:sz w:val="24"/>
+      <w:szCs w:val="24"/>
+    </w:rPr>
+  </w:style>
 </w:styles>
 </file>
 

</xml_diff>